<commit_message>
Continued research and began the golf course review project
</commit_message>
<xml_diff>
--- a/RiakResearch/RiakResearch.docx
+++ b/RiakResearch/RiakResearch.docx
@@ -10,6 +10,7 @@
           <w:docPartUnique/>
         </w:docPartObj>
       </w:sdtPr>
+      <w:sdtEndPr/>
       <w:sdtContent>
         <w:p>
           <w:r>
@@ -221,6 +222,7 @@
                                     <w15:appearance w15:val="hidden"/>
                                     <w:text/>
                                   </w:sdtPr>
+                                  <w:sdtEndPr/>
                                   <w:sdtContent>
                                     <w:p>
                                       <w:pPr>
@@ -319,6 +321,7 @@
                               <w15:appearance w15:val="hidden"/>
                               <w:text/>
                             </w:sdtPr>
+                            <w:sdtEndPr/>
                             <w:sdtContent>
                               <w:p>
                                 <w:pPr>
@@ -597,6 +600,7 @@
                                     <w15:appearance w15:val="hidden"/>
                                     <w:text/>
                                   </w:sdtPr>
+                                  <w:sdtEndPr/>
                                   <w:sdtContent>
                                     <w:p>
                                       <w:pPr>
@@ -685,6 +689,7 @@
                               <w15:appearance w15:val="hidden"/>
                               <w:text/>
                             </w:sdtPr>
+                            <w:sdtEndPr/>
                             <w:sdtContent>
                               <w:p>
                                 <w:pPr>
@@ -795,12 +800,18 @@
             <w:br w:type="page"/>
           </w:r>
         </w:p>
-        <w:bookmarkStart w:id="0" w:name="_GoBack" w:displacedByCustomXml="next"/>
-        <w:bookmarkEnd w:id="0" w:displacedByCustomXml="next"/>
       </w:sdtContent>
     </w:sdt>
     <w:sdt>
       <w:sdtPr>
+        <w:rPr>
+          <w:rFonts w:asciiTheme="minorHAnsi" w:eastAsiaTheme="minorHAnsi" w:hAnsiTheme="minorHAnsi" w:cstheme="minorBidi"/>
+          <w:b w:val="0"/>
+          <w:bCs w:val="0"/>
+          <w:color w:val="auto"/>
+          <w:sz w:val="24"/>
+          <w:szCs w:val="24"/>
+        </w:rPr>
         <w:id w:val="-225992390"/>
         <w:docPartObj>
           <w:docPartGallery w:val="Table of Contents"/>
@@ -809,11 +820,7 @@
       </w:sdtPr>
       <w:sdtEndPr>
         <w:rPr>
-          <w:rFonts w:asciiTheme="minorHAnsi" w:eastAsiaTheme="minorHAnsi" w:hAnsiTheme="minorHAnsi" w:cstheme="minorBidi"/>
           <w:noProof/>
-          <w:color w:val="auto"/>
-          <w:sz w:val="24"/>
-          <w:szCs w:val="24"/>
         </w:rPr>
       </w:sdtEndPr>
       <w:sdtContent>
@@ -858,7 +865,7 @@
             </w:rPr>
             <w:fldChar w:fldCharType="separate"/>
           </w:r>
-          <w:hyperlink w:anchor="_Toc449520983" w:history="1">
+          <w:hyperlink w:anchor="_Toc449689573" w:history="1">
             <w:r>
               <w:rPr>
                 <w:rStyle w:val="Hyperlink"/>
@@ -885,7 +892,7 @@
                 <w:noProof/>
                 <w:webHidden/>
               </w:rPr>
-              <w:instrText xml:space="preserve"> PAGEREF _Toc449520983 \h </w:instrText>
+              <w:instrText xml:space="preserve"> PAGEREF _Toc449689573 \h </w:instrText>
             </w:r>
             <w:r>
               <w:rPr>
@@ -930,7 +937,7 @@
               <w:szCs w:val="24"/>
             </w:rPr>
           </w:pPr>
-          <w:hyperlink w:anchor="_Toc449520984" w:history="1">
+          <w:hyperlink w:anchor="_Toc449689574" w:history="1">
             <w:r>
               <w:rPr>
                 <w:rStyle w:val="Hyperlink"/>
@@ -957,7 +964,7 @@
                 <w:noProof/>
                 <w:webHidden/>
               </w:rPr>
-              <w:instrText xml:space="preserve"> PAGEREF _Toc449520984 \h </w:instrText>
+              <w:instrText xml:space="preserve"> PAGEREF _Toc449689574 \h </w:instrText>
             </w:r>
             <w:r>
               <w:rPr>
@@ -1002,7 +1009,7 @@
               <w:szCs w:val="24"/>
             </w:rPr>
           </w:pPr>
-          <w:hyperlink w:anchor="_Toc449520985" w:history="1">
+          <w:hyperlink w:anchor="_Toc449689575" w:history="1">
             <w:r>
               <w:rPr>
                 <w:rStyle w:val="Hyperlink"/>
@@ -1029,7 +1036,7 @@
                 <w:noProof/>
                 <w:webHidden/>
               </w:rPr>
-              <w:instrText xml:space="preserve"> PAGEREF _Toc449520985 \h </w:instrText>
+              <w:instrText xml:space="preserve"> PAGEREF _Toc449689575 \h </w:instrText>
             </w:r>
             <w:r>
               <w:rPr>
@@ -1076,7 +1083,7 @@
               <w:szCs w:val="24"/>
             </w:rPr>
           </w:pPr>
-          <w:hyperlink w:anchor="_Toc449520986" w:history="1">
+          <w:hyperlink w:anchor="_Toc449689576" w:history="1">
             <w:r>
               <w:rPr>
                 <w:rStyle w:val="Hyperlink"/>
@@ -1103,7 +1110,7 @@
                 <w:noProof/>
                 <w:webHidden/>
               </w:rPr>
-              <w:instrText xml:space="preserve"> PAGEREF _Toc449520986 \h </w:instrText>
+              <w:instrText xml:space="preserve"> PAGEREF _Toc449689576 \h </w:instrText>
             </w:r>
             <w:r>
               <w:rPr>
@@ -1150,7 +1157,7 @@
               <w:szCs w:val="24"/>
             </w:rPr>
           </w:pPr>
-          <w:hyperlink w:anchor="_Toc449520987" w:history="1">
+          <w:hyperlink w:anchor="_Toc449689577" w:history="1">
             <w:r>
               <w:rPr>
                 <w:rStyle w:val="Hyperlink"/>
@@ -1177,7 +1184,7 @@
                 <w:noProof/>
                 <w:webHidden/>
               </w:rPr>
-              <w:instrText xml:space="preserve"> PAGEREF _Toc449520987 \h </w:instrText>
+              <w:instrText xml:space="preserve"> PAGEREF _Toc449689577 \h </w:instrText>
             </w:r>
             <w:r>
               <w:rPr>
@@ -1222,7 +1229,7 @@
               <w:szCs w:val="24"/>
             </w:rPr>
           </w:pPr>
-          <w:hyperlink w:anchor="_Toc449520988" w:history="1">
+          <w:hyperlink w:anchor="_Toc449689578" w:history="1">
             <w:r>
               <w:rPr>
                 <w:rStyle w:val="Hyperlink"/>
@@ -1249,7 +1256,7 @@
                 <w:noProof/>
                 <w:webHidden/>
               </w:rPr>
-              <w:instrText xml:space="preserve"> PAGEREF _Toc449520988 \h </w:instrText>
+              <w:instrText xml:space="preserve"> PAGEREF _Toc449689578 \h </w:instrText>
             </w:r>
             <w:r>
               <w:rPr>
@@ -1270,6 +1277,78 @@
                 <w:webHidden/>
               </w:rPr>
               <w:t>3</w:t>
+            </w:r>
+            <w:r>
+              <w:rPr>
+                <w:noProof/>
+                <w:webHidden/>
+              </w:rPr>
+              <w:fldChar w:fldCharType="end"/>
+            </w:r>
+          </w:hyperlink>
+        </w:p>
+        <w:p>
+          <w:pPr>
+            <w:pStyle w:val="TOC2"/>
+            <w:tabs>
+              <w:tab w:val="right" w:leader="dot" w:pos="9350"/>
+            </w:tabs>
+            <w:rPr>
+              <w:rFonts w:eastAsiaTheme="minorEastAsia"/>
+              <w:smallCaps w:val="0"/>
+              <w:noProof/>
+              <w:sz w:val="24"/>
+              <w:szCs w:val="24"/>
+            </w:rPr>
+          </w:pPr>
+          <w:hyperlink w:anchor="_Toc449689579" w:history="1">
+            <w:r>
+              <w:rPr>
+                <w:rStyle w:val="Hyperlink"/>
+                <w:noProof/>
+              </w:rPr>
+              <w:t>For Mac</w:t>
+            </w:r>
+            <w:r>
+              <w:rPr>
+                <w:noProof/>
+                <w:webHidden/>
+              </w:rPr>
+              <w:tab/>
+            </w:r>
+            <w:r>
+              <w:rPr>
+                <w:noProof/>
+                <w:webHidden/>
+              </w:rPr>
+              <w:fldChar w:fldCharType="begin"/>
+            </w:r>
+            <w:r>
+              <w:rPr>
+                <w:noProof/>
+                <w:webHidden/>
+              </w:rPr>
+              <w:instrText xml:space="preserve"> PAGEREF _Toc449689579 \h </w:instrText>
+            </w:r>
+            <w:r>
+              <w:rPr>
+                <w:noProof/>
+                <w:webHidden/>
+              </w:rPr>
+            </w:r>
+            <w:r>
+              <w:rPr>
+                <w:noProof/>
+                <w:webHidden/>
+              </w:rPr>
+              <w:fldChar w:fldCharType="separate"/>
+            </w:r>
+            <w:r>
+              <w:rPr>
+                <w:noProof/>
+                <w:webHidden/>
+              </w:rPr>
+              <w:t>4</w:t>
             </w:r>
             <w:r>
               <w:rPr>
@@ -1296,7 +1375,7 @@
               <w:szCs w:val="24"/>
             </w:rPr>
           </w:pPr>
-          <w:hyperlink w:anchor="_Toc449520989" w:history="1">
+          <w:hyperlink w:anchor="_Toc449689580" w:history="1">
             <w:r>
               <w:rPr>
                 <w:rStyle w:val="Hyperlink"/>
@@ -1323,7 +1402,7 @@
                 <w:noProof/>
                 <w:webHidden/>
               </w:rPr>
-              <w:instrText xml:space="preserve"> PAGEREF _Toc449520989 \h </w:instrText>
+              <w:instrText xml:space="preserve"> PAGEREF _Toc449689580 \h </w:instrText>
             </w:r>
             <w:r>
               <w:rPr>
@@ -1368,7 +1447,7 @@
               <w:szCs w:val="24"/>
             </w:rPr>
           </w:pPr>
-          <w:hyperlink w:anchor="_Toc449520990" w:history="1">
+          <w:hyperlink w:anchor="_Toc449689581" w:history="1">
             <w:r>
               <w:rPr>
                 <w:rStyle w:val="Hyperlink"/>
@@ -1395,7 +1474,7 @@
                 <w:noProof/>
                 <w:webHidden/>
               </w:rPr>
-              <w:instrText xml:space="preserve"> PAGEREF _Toc449520990 \h </w:instrText>
+              <w:instrText xml:space="preserve"> PAGEREF _Toc449689581 \h </w:instrText>
             </w:r>
             <w:r>
               <w:rPr>
@@ -1440,13 +1519,13 @@
               <w:szCs w:val="24"/>
             </w:rPr>
           </w:pPr>
-          <w:hyperlink w:anchor="_Toc449520991" w:history="1">
+          <w:hyperlink w:anchor="_Toc449689582" w:history="1">
             <w:r>
               <w:rPr>
                 <w:rStyle w:val="Hyperlink"/>
                 <w:noProof/>
               </w:rPr>
-              <w:t>Configuring Python</w:t>
+              <w:t>Configuring Python Library</w:t>
             </w:r>
             <w:r>
               <w:rPr>
@@ -1467,7 +1546,7 @@
                 <w:noProof/>
                 <w:webHidden/>
               </w:rPr>
-              <w:instrText xml:space="preserve"> PAGEREF _Toc449520991 \h </w:instrText>
+              <w:instrText xml:space="preserve"> PAGEREF _Toc449689582 \h </w:instrText>
             </w:r>
             <w:r>
               <w:rPr>
@@ -1514,7 +1593,7 @@
               <w:szCs w:val="24"/>
             </w:rPr>
           </w:pPr>
-          <w:hyperlink w:anchor="_Toc449520992" w:history="1">
+          <w:hyperlink w:anchor="_Toc449689583" w:history="1">
             <w:r>
               <w:rPr>
                 <w:rStyle w:val="Hyperlink"/>
@@ -1541,7 +1620,7 @@
                 <w:noProof/>
                 <w:webHidden/>
               </w:rPr>
-              <w:instrText xml:space="preserve"> PAGEREF _Toc449520992 \h </w:instrText>
+              <w:instrText xml:space="preserve"> PAGEREF _Toc449689583 \h </w:instrText>
             </w:r>
             <w:r>
               <w:rPr>
@@ -1561,7 +1640,79 @@
                 <w:noProof/>
                 <w:webHidden/>
               </w:rPr>
-              <w:t>5</w:t>
+              <w:t>4</w:t>
+            </w:r>
+            <w:r>
+              <w:rPr>
+                <w:noProof/>
+                <w:webHidden/>
+              </w:rPr>
+              <w:fldChar w:fldCharType="end"/>
+            </w:r>
+          </w:hyperlink>
+        </w:p>
+        <w:p>
+          <w:pPr>
+            <w:pStyle w:val="TOC2"/>
+            <w:tabs>
+              <w:tab w:val="right" w:leader="dot" w:pos="9350"/>
+            </w:tabs>
+            <w:rPr>
+              <w:rFonts w:eastAsiaTheme="minorEastAsia"/>
+              <w:smallCaps w:val="0"/>
+              <w:noProof/>
+              <w:sz w:val="24"/>
+              <w:szCs w:val="24"/>
+            </w:rPr>
+          </w:pPr>
+          <w:hyperlink w:anchor="_Toc449689584" w:history="1">
+            <w:r>
+              <w:rPr>
+                <w:rStyle w:val="Hyperlink"/>
+                <w:noProof/>
+              </w:rPr>
+              <w:t>Querying using secondary indexes</w:t>
+            </w:r>
+            <w:r>
+              <w:rPr>
+                <w:noProof/>
+                <w:webHidden/>
+              </w:rPr>
+              <w:tab/>
+            </w:r>
+            <w:r>
+              <w:rPr>
+                <w:noProof/>
+                <w:webHidden/>
+              </w:rPr>
+              <w:fldChar w:fldCharType="begin"/>
+            </w:r>
+            <w:r>
+              <w:rPr>
+                <w:noProof/>
+                <w:webHidden/>
+              </w:rPr>
+              <w:instrText xml:space="preserve"> PAGEREF _Toc449689584 \h </w:instrText>
+            </w:r>
+            <w:r>
+              <w:rPr>
+                <w:noProof/>
+                <w:webHidden/>
+              </w:rPr>
+            </w:r>
+            <w:r>
+              <w:rPr>
+                <w:noProof/>
+                <w:webHidden/>
+              </w:rPr>
+              <w:fldChar w:fldCharType="separate"/>
+            </w:r>
+            <w:r>
+              <w:rPr>
+                <w:noProof/>
+                <w:webHidden/>
+              </w:rPr>
+              <w:t>6</w:t>
             </w:r>
             <w:r>
               <w:rPr>
@@ -1588,7 +1739,7 @@
               <w:szCs w:val="24"/>
             </w:rPr>
           </w:pPr>
-          <w:hyperlink w:anchor="_Toc449520993" w:history="1">
+          <w:hyperlink w:anchor="_Toc449689585" w:history="1">
             <w:r>
               <w:rPr>
                 <w:rStyle w:val="Hyperlink"/>
@@ -1615,7 +1766,7 @@
                 <w:noProof/>
                 <w:webHidden/>
               </w:rPr>
-              <w:instrText xml:space="preserve"> PAGEREF _Toc449520993 \h </w:instrText>
+              <w:instrText xml:space="preserve"> PAGEREF _Toc449689585 \h </w:instrText>
             </w:r>
             <w:r>
               <w:rPr>
@@ -1635,7 +1786,7 @@
                 <w:noProof/>
                 <w:webHidden/>
               </w:rPr>
-              <w:t>5</w:t>
+              <w:t>6</w:t>
             </w:r>
             <w:r>
               <w:rPr>
@@ -1662,7 +1813,7 @@
               <w:szCs w:val="24"/>
             </w:rPr>
           </w:pPr>
-          <w:hyperlink w:anchor="_Toc449520994" w:history="1">
+          <w:hyperlink w:anchor="_Toc449689586" w:history="1">
             <w:r>
               <w:rPr>
                 <w:rStyle w:val="Hyperlink"/>
@@ -1689,7 +1840,7 @@
                 <w:noProof/>
                 <w:webHidden/>
               </w:rPr>
-              <w:instrText xml:space="preserve"> PAGEREF _Toc449520994 \h </w:instrText>
+              <w:instrText xml:space="preserve"> PAGEREF _Toc449689586 \h </w:instrText>
             </w:r>
             <w:r>
               <w:rPr>
@@ -1709,7 +1860,7 @@
                 <w:noProof/>
                 <w:webHidden/>
               </w:rPr>
-              <w:t>5</w:t>
+              <w:t>6</w:t>
             </w:r>
             <w:r>
               <w:rPr>
@@ -1736,7 +1887,7 @@
               <w:szCs w:val="24"/>
             </w:rPr>
           </w:pPr>
-          <w:hyperlink w:anchor="_Toc449520995" w:history="1">
+          <w:hyperlink w:anchor="_Toc449689587" w:history="1">
             <w:r>
               <w:rPr>
                 <w:rStyle w:val="Hyperlink"/>
@@ -1763,7 +1914,7 @@
                 <w:noProof/>
                 <w:webHidden/>
               </w:rPr>
-              <w:instrText xml:space="preserve"> PAGEREF _Toc449520995 \h </w:instrText>
+              <w:instrText xml:space="preserve"> PAGEREF _Toc449689587 \h </w:instrText>
             </w:r>
             <w:r>
               <w:rPr>
@@ -1783,7 +1934,7 @@
                 <w:noProof/>
                 <w:webHidden/>
               </w:rPr>
-              <w:t>5</w:t>
+              <w:t>6</w:t>
             </w:r>
             <w:r>
               <w:rPr>
@@ -1810,7 +1961,7 @@
               <w:szCs w:val="24"/>
             </w:rPr>
           </w:pPr>
-          <w:hyperlink w:anchor="_Toc449520996" w:history="1">
+          <w:hyperlink w:anchor="_Toc449689588" w:history="1">
             <w:r>
               <w:rPr>
                 <w:rStyle w:val="Hyperlink"/>
@@ -1837,7 +1988,7 @@
                 <w:noProof/>
                 <w:webHidden/>
               </w:rPr>
-              <w:instrText xml:space="preserve"> PAGEREF _Toc449520996 \h </w:instrText>
+              <w:instrText xml:space="preserve"> PAGEREF _Toc449689588 \h </w:instrText>
             </w:r>
             <w:r>
               <w:rPr>
@@ -1857,7 +2008,7 @@
                 <w:noProof/>
                 <w:webHidden/>
               </w:rPr>
-              <w:t>5</w:t>
+              <w:t>6</w:t>
             </w:r>
             <w:r>
               <w:rPr>
@@ -1884,7 +2035,7 @@
               <w:szCs w:val="24"/>
             </w:rPr>
           </w:pPr>
-          <w:hyperlink w:anchor="_Toc449520997" w:history="1">
+          <w:hyperlink w:anchor="_Toc449689589" w:history="1">
             <w:r>
               <w:rPr>
                 <w:rStyle w:val="Hyperlink"/>
@@ -1912,7 +2063,7 @@
                 <w:noProof/>
                 <w:webHidden/>
               </w:rPr>
-              <w:instrText xml:space="preserve"> PAGEREF _Toc449520997 \h </w:instrText>
+              <w:instrText xml:space="preserve"> PAGEREF _Toc449689589 \h </w:instrText>
             </w:r>
             <w:r>
               <w:rPr>
@@ -1932,7 +2083,7 @@
                 <w:noProof/>
                 <w:webHidden/>
               </w:rPr>
-              <w:t>5</w:t>
+              <w:t>6</w:t>
             </w:r>
             <w:r>
               <w:rPr>
@@ -1972,131 +2123,128 @@
       <w:pPr>
         <w:pStyle w:val="Heading1"/>
       </w:pPr>
-      <w:bookmarkStart w:id="1" w:name="_Toc449520983"/>
-      <w:proofErr w:type="spellStart"/>
-      <w:r>
-        <w:t>Riak</w:t>
-      </w:r>
-      <w:proofErr w:type="spellEnd"/>
-      <w:r>
-        <w:t xml:space="preserve"> KV</w:t>
+      <w:bookmarkStart w:id="0" w:name="_Toc449689573"/>
+      <w:r>
+        <w:t>Riak KV</w:t>
+      </w:r>
+      <w:bookmarkEnd w:id="0"/>
+    </w:p>
+    <w:p>
+      <w:pPr>
+        <w:pStyle w:val="Heading2"/>
+      </w:pPr>
+      <w:bookmarkStart w:id="1" w:name="_Toc449689574"/>
+      <w:r>
+        <w:t>Introduction</w:t>
       </w:r>
       <w:bookmarkEnd w:id="1"/>
     </w:p>
     <w:p>
+      <w:r>
+        <w:t>Riak is a distributed NoSQL database. It is designed to allow for maximum data availability. It does this by distributing data across multiple servers.</w:t>
+      </w:r>
+      <w:r>
+        <w:t xml:space="preserve"> Riak KV stores data as a combination of keys and values, so the data model is extremely simple but powerful. Keys are simply binary values used to uniquely identify a value. </w:t>
+      </w:r>
+      <w:r>
+        <w:t xml:space="preserve">Riak uses the JSON format to store key-value pairs in the database. </w:t>
+      </w:r>
+      <w:r>
+        <w:t xml:space="preserve">Riak is tightly integrated with Apache Spark, Solr, and Redis. It has </w:t>
+      </w:r>
+      <w:proofErr w:type="gramStart"/>
+      <w:r>
+        <w:t>an</w:t>
+      </w:r>
+      <w:proofErr w:type="gramEnd"/>
+      <w:r>
+        <w:t xml:space="preserve"> singular api with many open sourced, well maintained, official client libraries, including Java, Ruby, Python, C# and NodeJS.</w:t>
+      </w:r>
+    </w:p>
+    <w:p>
       <w:pPr>
         <w:pStyle w:val="Heading2"/>
       </w:pPr>
-      <w:bookmarkStart w:id="2" w:name="_Toc449520984"/>
-      <w:r>
-        <w:t>Introduction</w:t>
+      <w:bookmarkStart w:id="2" w:name="_Toc449689575"/>
+      <w:r>
+        <w:t>Use Cases</w:t>
       </w:r>
       <w:bookmarkEnd w:id="2"/>
     </w:p>
     <w:p>
-      <w:proofErr w:type="spellStart"/>
-      <w:r>
-        <w:t>Riak</w:t>
-      </w:r>
-      <w:proofErr w:type="spellEnd"/>
-      <w:r>
-        <w:t xml:space="preserve"> is a distributed NoSQL database. It is designed to allow for maximum data availability. It does this by distributing data across multiple servers.</w:t>
-      </w:r>
-    </w:p>
-    <w:p>
-      <w:pPr>
-        <w:pStyle w:val="Heading2"/>
-      </w:pPr>
-      <w:bookmarkStart w:id="3" w:name="_Toc449520985"/>
-      <w:r>
-        <w:t>Use Cases</w:t>
+      <w:r>
+        <w:t>Session Data</w:t>
+      </w:r>
+    </w:p>
+    <w:p>
+      <w:r>
+        <w:t>Contents and Documents</w:t>
+      </w:r>
+    </w:p>
+    <w:p>
+      <w:r>
+        <w:t>Sensor Data</w:t>
+      </w:r>
+    </w:p>
+    <w:p>
+      <w:r>
+        <w:t>Messaging and Chat</w:t>
+      </w:r>
+    </w:p>
+    <w:p>
+      <w:r>
+        <w:t>Log Storage</w:t>
+      </w:r>
+    </w:p>
+    <w:p>
+      <w:r>
+        <w:t>Mobile Platforms</w:t>
+      </w:r>
+    </w:p>
+    <w:p/>
+    <w:p>
+      <w:pPr>
+        <w:pStyle w:val="Heading1"/>
+      </w:pPr>
+      <w:bookmarkStart w:id="3" w:name="_Toc449689576"/>
+      <w:r>
+        <w:t>The Data Model</w:t>
       </w:r>
       <w:bookmarkEnd w:id="3"/>
     </w:p>
+    <w:p>
+      <w:r>
+        <w:t>Riak stores data in buckets, and each bucket can store multiple key-value pairs.</w:t>
+      </w:r>
+      <w:r>
+        <w:t xml:space="preserve"> An example of this follows bel</w:t>
+      </w:r>
+      <w:r>
+        <w:t>ow.</w:t>
+      </w:r>
+    </w:p>
     <w:p/>
     <w:p>
-      <w:pPr>
-        <w:pStyle w:val="Heading1"/>
-      </w:pPr>
-      <w:bookmarkStart w:id="4" w:name="_Toc449520986"/>
-      <w:r>
-        <w:t>The Data Model</w:t>
-      </w:r>
-      <w:bookmarkEnd w:id="4"/>
-    </w:p>
-    <w:p>
-      <w:r>
-        <w:t xml:space="preserve">- </w:t>
-      </w:r>
-      <w:proofErr w:type="spellStart"/>
-      <w:r>
-        <w:t>Riak</w:t>
-      </w:r>
-      <w:proofErr w:type="spellEnd"/>
-      <w:r>
-        <w:t xml:space="preserve"> stores data in buckets, and each bucket can store multiple key-value pairs. An example of this follows bellow.</w:t>
-      </w:r>
-    </w:p>
-    <w:p/>
+      <w:r>
+        <w:t>usernames = {</w:t>
+      </w:r>
+    </w:p>
     <w:p>
       <w:r>
         <w:tab/>
-      </w:r>
+        <w:t>'mohan': {</w:t>
+      </w:r>
+    </w:p>
+    <w:p>
       <w:r>
         <w:tab/>
-        <w:t>usernames = {</w:t>
-      </w:r>
-    </w:p>
-    <w:p>
+      </w:r>
       <w:r>
         <w:tab/>
-      </w:r>
-      <w:r>
-        <w:tab/>
-      </w:r>
-      <w:r>
-        <w:tab/>
-        <w:t>'</w:t>
-      </w:r>
-      <w:proofErr w:type="spellStart"/>
-      <w:r>
-        <w:t>mohan</w:t>
-      </w:r>
-      <w:proofErr w:type="spellEnd"/>
-      <w:r>
-        <w:t>': {</w:t>
-      </w:r>
-    </w:p>
-    <w:p>
-      <w:r>
-        <w:tab/>
-      </w:r>
-      <w:r>
-        <w:tab/>
-      </w:r>
-      <w:r>
-        <w:tab/>
-      </w:r>
-      <w:r>
-        <w:tab/>
-        <w:t>{'name': '</w:t>
-      </w:r>
-      <w:proofErr w:type="spellStart"/>
-      <w:r>
-        <w:t>Sriram</w:t>
-      </w:r>
-      <w:proofErr w:type="spellEnd"/>
-      <w:r>
-        <w:t xml:space="preserve"> Mohan'},</w:t>
-      </w:r>
-    </w:p>
-    <w:p>
-      <w:r>
-        <w:tab/>
-      </w:r>
-      <w:r>
-        <w:tab/>
-      </w:r>
+        <w:t>{'name': 'Sriram Mohan'},</w:t>
+      </w:r>
+    </w:p>
+    <w:p>
       <w:r>
         <w:tab/>
       </w:r>
@@ -2111,30 +2259,10 @@
       </w:r>
       <w:r>
         <w:tab/>
-      </w:r>
-      <w:r>
-        <w:tab/>
-      </w:r>
-      <w:r>
-        <w:tab/>
-        <w:t>{'salt': '</w:t>
-      </w:r>
-      <w:proofErr w:type="spellStart"/>
-      <w:r>
-        <w:t>mohanSalt</w:t>
-      </w:r>
-      <w:proofErr w:type="spellEnd"/>
-      <w:r>
-        <w:t>'}</w:t>
-      </w:r>
-    </w:p>
-    <w:p>
-      <w:r>
-        <w:tab/>
-      </w:r>
-      <w:r>
-        <w:tab/>
-      </w:r>
+        <w:t>{'salt': 'mohanSalt'}</w:t>
+      </w:r>
+    </w:p>
+    <w:p>
       <w:r>
         <w:tab/>
         <w:t>},</w:t>
@@ -2143,30 +2271,10 @@
     <w:p>
       <w:r>
         <w:tab/>
-      </w:r>
-      <w:r>
-        <w:tab/>
-      </w:r>
-      <w:r>
-        <w:tab/>
-        <w:t>'</w:t>
-      </w:r>
-      <w:proofErr w:type="spellStart"/>
-      <w:r>
-        <w:t>mellor</w:t>
-      </w:r>
-      <w:proofErr w:type="spellEnd"/>
-      <w:r>
-        <w:t>': {</w:t>
-      </w:r>
-    </w:p>
-    <w:p>
-      <w:r>
-        <w:tab/>
-      </w:r>
-      <w:r>
-        <w:tab/>
-      </w:r>
+        <w:t>'mellor': {</w:t>
+      </w:r>
+    </w:p>
+    <w:p>
       <w:r>
         <w:tab/>
       </w:r>
@@ -2181,45 +2289,19 @@
       </w:r>
       <w:r>
         <w:tab/>
-      </w:r>
+        <w:t>{'password': 'password'},</w:t>
+      </w:r>
+    </w:p>
+    <w:p>
       <w:r>
         <w:tab/>
       </w:r>
       <w:r>
         <w:tab/>
-        <w:t>{'password': 'password'},</w:t>
-      </w:r>
-    </w:p>
-    <w:p>
-      <w:r>
-        <w:tab/>
-      </w:r>
-      <w:r>
-        <w:tab/>
-      </w:r>
-      <w:r>
-        <w:tab/>
-      </w:r>
-      <w:r>
-        <w:tab/>
-        <w:t>{'salt': '</w:t>
-      </w:r>
-      <w:proofErr w:type="spellStart"/>
-      <w:r>
-        <w:t>mellorSalt</w:t>
-      </w:r>
-      <w:proofErr w:type="spellEnd"/>
-      <w:r>
-        <w:t>'}</w:t>
-      </w:r>
-    </w:p>
-    <w:p>
-      <w:r>
-        <w:tab/>
-      </w:r>
-      <w:r>
-        <w:tab/>
-      </w:r>
+        <w:t>{'salt': 'mellorSalt'}</w:t>
+      </w:r>
+    </w:p>
+    <w:p>
       <w:r>
         <w:tab/>
         <w:t>}</w:t>
@@ -2227,782 +2309,1429 @@
     </w:p>
     <w:p>
       <w:r>
+        <w:t>}</w:t>
+      </w:r>
+    </w:p>
+    <w:p/>
+    <w:p>
+      <w:r>
+        <w:t>In the above example, 'usernames' is the name of the bucket while 'mohan' and 'mellor' are keys within the bucket that map to the data about the particular user.</w:t>
+      </w:r>
+    </w:p>
+    <w:p>
+      <w:pPr>
+        <w:pStyle w:val="Heading1"/>
+      </w:pPr>
+      <w:bookmarkStart w:id="4" w:name="_Toc449689577"/>
+      <w:r>
+        <w:t>Installation Instructions</w:t>
+      </w:r>
+      <w:bookmarkEnd w:id="4"/>
+    </w:p>
+    <w:p>
+      <w:pPr>
+        <w:pStyle w:val="Heading2"/>
+      </w:pPr>
+      <w:bookmarkStart w:id="5" w:name="_Toc449689578"/>
+      <w:r>
+        <w:t>For Ubuntu</w:t>
+      </w:r>
+      <w:bookmarkEnd w:id="5"/>
+    </w:p>
+    <w:p>
+      <w:r>
+        <w:t>First run the following command to install the prerequisite packages:</w:t>
+      </w:r>
+    </w:p>
+    <w:p>
+      <w:pPr>
+        <w:rPr>
+          <w:color w:val="7030A0"/>
+          <w:sz w:val="22"/>
+          <w:szCs w:val="22"/>
+        </w:rPr>
+      </w:pPr>
+      <w:r>
+        <w:rPr>
+          <w:color w:val="7030A0"/>
+          <w:sz w:val="22"/>
+          <w:szCs w:val="22"/>
+        </w:rPr>
+        <w:t>sudo apt-get install libc6 libc6-dev libc6-dbg</w:t>
+      </w:r>
+    </w:p>
+    <w:p/>
+    <w:p>
+      <w:r>
+        <w:t>Next, we need to get the signing key and add it to apt-get:</w:t>
+      </w:r>
+    </w:p>
+    <w:p>
+      <w:pPr>
+        <w:rPr>
+          <w:color w:val="7030A0"/>
+          <w:sz w:val="22"/>
+          <w:szCs w:val="22"/>
+        </w:rPr>
+      </w:pPr>
+      <w:r>
+        <w:rPr>
+          <w:color w:val="7030A0"/>
+          <w:sz w:val="22"/>
+          <w:szCs w:val="22"/>
+        </w:rPr>
+        <w:t>curl https://packagecloud.io/gpg.key | sudo apt-key add -</w:t>
+      </w:r>
+    </w:p>
+    <w:p/>
+    <w:p>
+      <w:r>
+        <w:t>Then, install apt-transport-https to enable the ability to fetch packages of https</w:t>
+      </w:r>
+      <w:r>
+        <w:t>:</w:t>
+      </w:r>
+    </w:p>
+    <w:p>
+      <w:pPr>
+        <w:rPr>
+          <w:color w:val="7030A0"/>
+          <w:sz w:val="22"/>
+          <w:szCs w:val="22"/>
+        </w:rPr>
+      </w:pPr>
+      <w:r>
+        <w:rPr>
+          <w:color w:val="7030A0"/>
+          <w:sz w:val="22"/>
+          <w:szCs w:val="22"/>
+        </w:rPr>
+        <w:t>sudo apt-get install -y apt-transport-https</w:t>
+      </w:r>
+    </w:p>
+    <w:p/>
+    <w:p>
+      <w:r>
+        <w:t>Finally, dow</w:t>
+      </w:r>
+      <w:r>
+        <w:t>nload and install Riak KV:</w:t>
+      </w:r>
+    </w:p>
+    <w:p>
+      <w:pPr>
+        <w:rPr>
+          <w:color w:val="7030A0"/>
+          <w:sz w:val="22"/>
+          <w:szCs w:val="22"/>
+        </w:rPr>
+      </w:pPr>
+      <w:r>
+        <w:rPr>
+          <w:color w:val="7030A0"/>
+          <w:sz w:val="22"/>
+          <w:szCs w:val="22"/>
+        </w:rPr>
+        <w:t>curl -s https://packagecloud.io/install/repositories/basho/riak/script.deb.sh | sudo bash</w:t>
+      </w:r>
+    </w:p>
+    <w:p>
+      <w:pPr>
+        <w:rPr>
+          <w:color w:val="7030A0"/>
+          <w:sz w:val="22"/>
+          <w:szCs w:val="22"/>
+        </w:rPr>
+      </w:pPr>
+      <w:r>
+        <w:rPr>
+          <w:color w:val="7030A0"/>
+          <w:sz w:val="22"/>
+          <w:szCs w:val="22"/>
+        </w:rPr>
+        <w:t>sudo apt-get install riak=2.1.4-1</w:t>
+      </w:r>
+    </w:p>
+    <w:p>
+      <w:pPr>
+        <w:rPr>
+          <w:color w:val="7030A0"/>
+        </w:rPr>
+      </w:pPr>
+    </w:p>
+    <w:p>
+      <w:pPr>
+        <w:pStyle w:val="Heading2"/>
+      </w:pPr>
+      <w:bookmarkStart w:id="6" w:name="_Toc449689579"/>
+      <w:r>
+        <w:t>For Mac</w:t>
+      </w:r>
+      <w:bookmarkEnd w:id="6"/>
+    </w:p>
+    <w:p>
+      <w:r>
+        <w:t>Use brew to install Riak</w:t>
+      </w:r>
+    </w:p>
+    <w:p>
+      <w:pPr>
+        <w:rPr>
+          <w:color w:val="7030A0"/>
+          <w:sz w:val="22"/>
+          <w:szCs w:val="22"/>
+        </w:rPr>
+      </w:pPr>
+      <w:r>
+        <w:rPr>
+          <w:color w:val="7030A0"/>
+          <w:sz w:val="22"/>
+          <w:szCs w:val="22"/>
+        </w:rPr>
+        <w:t>brew install Riak</w:t>
+      </w:r>
+    </w:p>
+    <w:p/>
+    <w:p>
+      <w:pPr>
+        <w:pStyle w:val="Heading1"/>
+      </w:pPr>
+      <w:bookmarkStart w:id="7" w:name="_Toc449689580"/>
+      <w:r>
+        <w:t>Configuration Instructions</w:t>
+      </w:r>
+      <w:bookmarkEnd w:id="7"/>
+    </w:p>
+    <w:p>
+      <w:pPr>
+        <w:pStyle w:val="Heading2"/>
+      </w:pPr>
+      <w:bookmarkStart w:id="8" w:name="_Toc449689581"/>
+      <w:r>
+        <w:t>Initial Configuration</w:t>
+      </w:r>
+      <w:bookmarkEnd w:id="8"/>
+    </w:p>
+    <w:p>
+      <w:r>
+        <w:t>To make sure that Riak has been installed correctly</w:t>
+      </w:r>
+      <w:r>
+        <w:t>, type in the terminal</w:t>
+      </w:r>
+      <w:r>
+        <w:t>:</w:t>
+      </w:r>
+    </w:p>
+    <w:p>
+      <w:pPr>
+        <w:rPr>
+          <w:color w:val="7030A0"/>
+          <w:sz w:val="22"/>
+          <w:szCs w:val="22"/>
+        </w:rPr>
+      </w:pPr>
+      <w:r>
+        <w:rPr>
+          <w:color w:val="7030A0"/>
+          <w:sz w:val="22"/>
+          <w:szCs w:val="22"/>
+        </w:rPr>
+        <w:t>riak ping</w:t>
+      </w:r>
+    </w:p>
+    <w:p>
+      <w:pPr>
+        <w:rPr>
+          <w:color w:val="000000" w:themeColor="text1"/>
+        </w:rPr>
+      </w:pPr>
+    </w:p>
+    <w:p>
+      <w:pPr>
+        <w:rPr>
+          <w:color w:val="000000" w:themeColor="text1"/>
+        </w:rPr>
+      </w:pPr>
+      <w:r>
+        <w:rPr>
+          <w:color w:val="000000" w:themeColor="text1"/>
+        </w:rPr>
+        <w:t xml:space="preserve">If the console return ‘pong’, riak is correctly configured. If there are issues, please follow the guide on this website: </w:t>
+      </w:r>
+      <w:hyperlink r:id="rId8" w:history="1">
+        <w:r>
+          <w:rPr>
+            <w:rStyle w:val="Hyperlink"/>
+          </w:rPr>
+          <w:t>http://docs.basho.com/riak/kv/2.0.5/configuring/</w:t>
+        </w:r>
+      </w:hyperlink>
+    </w:p>
+    <w:p>
+      <w:pPr>
+        <w:rPr>
+          <w:color w:val="000000" w:themeColor="text1"/>
+        </w:rPr>
+      </w:pPr>
+    </w:p>
+    <w:p>
+      <w:pPr>
+        <w:pStyle w:val="Heading2"/>
+      </w:pPr>
+      <w:bookmarkStart w:id="9" w:name="_Toc449689582"/>
+      <w:r>
+        <w:t>Configuring Python</w:t>
+      </w:r>
+      <w:r>
+        <w:t xml:space="preserve"> Library</w:t>
+      </w:r>
+      <w:bookmarkEnd w:id="9"/>
+    </w:p>
+    <w:p>
+      <w:r>
+        <w:t>First, we need to install the necessary ubuntu packages:</w:t>
+      </w:r>
+    </w:p>
+    <w:p>
+      <w:pPr>
+        <w:rPr>
+          <w:color w:val="7030A0"/>
+          <w:sz w:val="22"/>
+          <w:szCs w:val="22"/>
+        </w:rPr>
+      </w:pPr>
+      <w:r>
+        <w:rPr>
+          <w:color w:val="7030A0"/>
+          <w:sz w:val="22"/>
+          <w:szCs w:val="22"/>
+        </w:rPr>
+        <w:t>sudo apt-get install python-dev libffi-dev libssl-dev</w:t>
+      </w:r>
+    </w:p>
+    <w:p>
+      <w:r>
         <w:tab/>
       </w:r>
+    </w:p>
+    <w:p>
+      <w:r>
+        <w:t>Next, we need to install the riak python libraries (</w:t>
+      </w:r>
+      <w:r>
+        <w:t>Use either pip or easy_install</w:t>
+      </w:r>
+      <w:r>
+        <w:t>):</w:t>
+      </w:r>
       <w:r>
         <w:tab/>
-        <w:t>}</w:t>
+      </w:r>
+      <w:r>
+        <w:tab/>
+      </w:r>
+    </w:p>
+    <w:p>
+      <w:pPr>
+        <w:rPr>
+          <w:color w:val="7030A0"/>
+          <w:sz w:val="22"/>
+          <w:szCs w:val="22"/>
+        </w:rPr>
+      </w:pPr>
+      <w:r>
+        <w:rPr>
+          <w:color w:val="7030A0"/>
+          <w:sz w:val="22"/>
+          <w:szCs w:val="22"/>
+        </w:rPr>
+        <w:t>easy_install riak</w:t>
+      </w:r>
+    </w:p>
+    <w:p>
+      <w:pPr>
+        <w:rPr>
+          <w:color w:val="7030A0"/>
+          <w:sz w:val="22"/>
+          <w:szCs w:val="22"/>
+        </w:rPr>
+      </w:pPr>
+      <w:r>
+        <w:rPr>
+          <w:color w:val="7030A0"/>
+          <w:sz w:val="22"/>
+          <w:szCs w:val="22"/>
+        </w:rPr>
+        <w:t>sudo pip install riak</w:t>
       </w:r>
     </w:p>
     <w:p/>
     <w:p>
       <w:r>
-        <w:tab/>
-        <w:t>- In the above example, 'usernames' is the name of the bucket while '</w:t>
-      </w:r>
-      <w:proofErr w:type="spellStart"/>
-      <w:r>
-        <w:t>mohan</w:t>
-      </w:r>
-      <w:proofErr w:type="spellEnd"/>
-      <w:r>
-        <w:t>' and '</w:t>
-      </w:r>
-      <w:proofErr w:type="spellStart"/>
-      <w:r>
-        <w:t>mellor</w:t>
-      </w:r>
-      <w:proofErr w:type="spellEnd"/>
-      <w:r>
-        <w:t>' are keys within the bucket that map to the data about the particular user.</w:t>
+        <w:t>Riak is now ready to use with python</w:t>
+      </w:r>
+      <w:r>
+        <w:t>.</w:t>
       </w:r>
     </w:p>
     <w:p>
       <w:pPr>
         <w:pStyle w:val="Heading1"/>
       </w:pPr>
-      <w:bookmarkStart w:id="5" w:name="_Toc449520987"/>
-      <w:r>
-        <w:t>Installation Instructions</w:t>
-      </w:r>
-      <w:bookmarkEnd w:id="5"/>
+      <w:bookmarkStart w:id="10" w:name="_Toc449689583"/>
+      <w:r>
+        <w:t>Riak Basic Commands</w:t>
+      </w:r>
+      <w:bookmarkEnd w:id="10"/>
+    </w:p>
+    <w:p>
+      <w:r>
+        <w:t xml:space="preserve">If you want to test Riak out using the console, feel free to follow the tutorial on this website. We </w:t>
+      </w:r>
+      <w:r>
+        <w:t>will be using the python client to perform basic commands.</w:t>
+      </w:r>
+    </w:p>
+    <w:p>
+      <w:r>
+        <w:t>To start the console, use the command:</w:t>
+      </w:r>
+    </w:p>
+    <w:p>
+      <w:pPr>
+        <w:rPr>
+          <w:color w:val="7030A0"/>
+          <w:sz w:val="22"/>
+          <w:szCs w:val="22"/>
+        </w:rPr>
+      </w:pPr>
+      <w:r>
+        <w:rPr>
+          <w:color w:val="7030A0"/>
+          <w:sz w:val="22"/>
+          <w:szCs w:val="22"/>
+        </w:rPr>
+        <w:t>riak console</w:t>
+      </w:r>
+    </w:p>
+    <w:p>
+      <w:pPr>
+        <w:rPr>
+          <w:color w:val="7030A0"/>
+        </w:rPr>
+      </w:pPr>
+    </w:p>
+    <w:p>
+      <w:r>
+        <w:t>To start Riak as a service, use the command:</w:t>
+      </w:r>
+    </w:p>
+    <w:p>
+      <w:pPr>
+        <w:rPr>
+          <w:color w:val="7030A0"/>
+          <w:sz w:val="22"/>
+          <w:szCs w:val="22"/>
+        </w:rPr>
+      </w:pPr>
+      <w:r>
+        <w:rPr>
+          <w:color w:val="7030A0"/>
+          <w:sz w:val="22"/>
+          <w:szCs w:val="22"/>
+        </w:rPr>
+        <w:t>riak start</w:t>
+      </w:r>
+    </w:p>
+    <w:p/>
+    <w:p>
+      <w:r>
+        <w:t>Then, start the python client:</w:t>
+      </w:r>
+    </w:p>
+    <w:p>
+      <w:pPr>
+        <w:rPr>
+          <w:color w:val="000000" w:themeColor="text1"/>
+          <w:sz w:val="22"/>
+          <w:szCs w:val="22"/>
+        </w:rPr>
+      </w:pPr>
+      <w:r>
+        <w:rPr>
+          <w:color w:val="7030A0"/>
+          <w:sz w:val="22"/>
+          <w:szCs w:val="22"/>
+        </w:rPr>
+        <w:t>p</w:t>
+      </w:r>
+      <w:r>
+        <w:rPr>
+          <w:color w:val="7030A0"/>
+          <w:sz w:val="22"/>
+          <w:szCs w:val="22"/>
+        </w:rPr>
+        <w:t>ython</w:t>
+      </w:r>
+    </w:p>
+    <w:p/>
+    <w:p>
+      <w:r>
+        <w:t>Start by importing the riak library:</w:t>
+      </w:r>
+    </w:p>
+    <w:p>
+      <w:pPr>
+        <w:rPr>
+          <w:color w:val="7030A0"/>
+          <w:sz w:val="22"/>
+          <w:szCs w:val="22"/>
+        </w:rPr>
+      </w:pPr>
+      <w:r>
+        <w:rPr>
+          <w:color w:val="7030A0"/>
+          <w:sz w:val="22"/>
+          <w:szCs w:val="22"/>
+        </w:rPr>
+        <w:t>import riak</w:t>
+      </w:r>
+    </w:p>
+    <w:p/>
+    <w:p>
+      <w:r>
+        <w:t>Then establish</w:t>
+      </w:r>
+      <w:r>
+        <w:t xml:space="preserve"> connection with the database</w:t>
+      </w:r>
+    </w:p>
+    <w:p>
+      <w:pPr>
+        <w:rPr>
+          <w:color w:val="7030A0"/>
+          <w:sz w:val="22"/>
+          <w:szCs w:val="22"/>
+        </w:rPr>
+      </w:pPr>
+      <w:r>
+        <w:rPr>
+          <w:color w:val="7030A0"/>
+          <w:sz w:val="22"/>
+          <w:szCs w:val="22"/>
+        </w:rPr>
+        <w:t xml:space="preserve">myClient = </w:t>
+      </w:r>
+      <w:proofErr w:type="gramStart"/>
+      <w:r>
+        <w:rPr>
+          <w:color w:val="7030A0"/>
+          <w:sz w:val="22"/>
+          <w:szCs w:val="22"/>
+        </w:rPr>
+        <w:t>riak.RiakClient</w:t>
+      </w:r>
+      <w:proofErr w:type="gramEnd"/>
+      <w:r>
+        <w:rPr>
+          <w:color w:val="7030A0"/>
+          <w:sz w:val="22"/>
+          <w:szCs w:val="22"/>
+        </w:rPr>
+        <w:t>(pb_port=8087, protocol='pbc', host='hostname')</w:t>
+      </w:r>
+    </w:p>
+    <w:p>
+      <w:pPr>
+        <w:rPr>
+          <w:color w:val="7030A0"/>
+        </w:rPr>
+      </w:pPr>
+    </w:p>
+    <w:p>
+      <w:pPr>
+        <w:rPr>
+          <w:color w:val="000000" w:themeColor="text1"/>
+        </w:rPr>
+      </w:pPr>
+      <w:r>
+        <w:rPr>
+          <w:color w:val="000000" w:themeColor="text1"/>
+        </w:rPr>
+        <w:t xml:space="preserve">Riak uses buckets to store sets of key value </w:t>
+      </w:r>
+      <w:r>
+        <w:rPr>
+          <w:color w:val="000000" w:themeColor="text1"/>
+        </w:rPr>
+        <w:t>pairs</w:t>
+      </w:r>
+      <w:r>
+        <w:rPr>
+          <w:color w:val="000000" w:themeColor="text1"/>
+        </w:rPr>
+        <w:t>. This command will retrieve a reference to the bucket</w:t>
+      </w:r>
+      <w:r>
+        <w:rPr>
+          <w:color w:val="000000" w:themeColor="text1"/>
+        </w:rPr>
+        <w:t xml:space="preserve"> called ‘bucketName’ from the database.</w:t>
+      </w:r>
+    </w:p>
+    <w:p>
+      <w:pPr>
+        <w:rPr>
+          <w:color w:val="7030A0"/>
+          <w:sz w:val="22"/>
+          <w:szCs w:val="22"/>
+        </w:rPr>
+      </w:pPr>
+      <w:r>
+        <w:rPr>
+          <w:color w:val="7030A0"/>
+          <w:sz w:val="22"/>
+          <w:szCs w:val="22"/>
+        </w:rPr>
+        <w:t>myBucket = myClient.bucket('bucketName')</w:t>
+      </w:r>
+    </w:p>
+    <w:p/>
+    <w:p>
+      <w:r>
+        <w:t xml:space="preserve">Create </w:t>
+      </w:r>
+      <w:r>
+        <w:t xml:space="preserve">your first key in the bucket and store </w:t>
+      </w:r>
+      <w:r>
+        <w:t>a value of ‘1’</w:t>
+      </w:r>
+    </w:p>
+    <w:p>
+      <w:pPr>
+        <w:rPr>
+          <w:color w:val="7030A0"/>
+          <w:sz w:val="22"/>
+          <w:szCs w:val="22"/>
+        </w:rPr>
+      </w:pPr>
+      <w:r>
+        <w:rPr>
+          <w:color w:val="7030A0"/>
+          <w:sz w:val="22"/>
+          <w:szCs w:val="22"/>
+        </w:rPr>
+        <w:t xml:space="preserve">key = </w:t>
+      </w:r>
+      <w:proofErr w:type="gramStart"/>
+      <w:r>
+        <w:rPr>
+          <w:color w:val="7030A0"/>
+          <w:sz w:val="22"/>
+          <w:szCs w:val="22"/>
+        </w:rPr>
+        <w:t>myBucket.new(</w:t>
+      </w:r>
+      <w:proofErr w:type="gramEnd"/>
+      <w:r>
+        <w:rPr>
+          <w:color w:val="7030A0"/>
+          <w:sz w:val="22"/>
+          <w:szCs w:val="22"/>
+        </w:rPr>
+        <w:t>'one', data='1')</w:t>
+      </w:r>
+    </w:p>
+    <w:p>
+      <w:pPr>
+        <w:rPr>
+          <w:color w:val="7030A0"/>
+        </w:rPr>
+      </w:pPr>
+    </w:p>
+    <w:p>
+      <w:pPr>
+        <w:rPr>
+          <w:color w:val="000000" w:themeColor="text1"/>
+        </w:rPr>
+      </w:pPr>
+      <w:r>
+        <w:rPr>
+          <w:color w:val="000000" w:themeColor="text1"/>
+        </w:rPr>
+        <w:t>Store the key in the database</w:t>
+      </w:r>
+    </w:p>
+    <w:p>
+      <w:pPr>
+        <w:rPr>
+          <w:color w:val="7030A0"/>
+          <w:sz w:val="22"/>
+          <w:szCs w:val="22"/>
+        </w:rPr>
+      </w:pPr>
+      <w:proofErr w:type="gramStart"/>
+      <w:r>
+        <w:rPr>
+          <w:color w:val="7030A0"/>
+          <w:sz w:val="22"/>
+          <w:szCs w:val="22"/>
+        </w:rPr>
+        <w:t>key.store</w:t>
+      </w:r>
+      <w:proofErr w:type="gramEnd"/>
+      <w:r>
+        <w:rPr>
+          <w:color w:val="7030A0"/>
+          <w:sz w:val="22"/>
+          <w:szCs w:val="22"/>
+        </w:rPr>
+        <w:t>()</w:t>
+      </w:r>
+    </w:p>
+    <w:p/>
+    <w:p>
+      <w:r>
+        <w:t>Retrieve the value of ‘one’ from the bucket in the database</w:t>
+      </w:r>
+    </w:p>
+    <w:p>
+      <w:pPr>
+        <w:rPr>
+          <w:color w:val="7030A0"/>
+          <w:sz w:val="22"/>
+          <w:szCs w:val="22"/>
+        </w:rPr>
+      </w:pPr>
+      <w:r>
+        <w:rPr>
+          <w:color w:val="7030A0"/>
+          <w:sz w:val="22"/>
+          <w:szCs w:val="22"/>
+        </w:rPr>
+        <w:t>fetchedData = myBucket.get('one')</w:t>
+      </w:r>
+    </w:p>
+    <w:p/>
+    <w:p>
+      <w:r>
+        <w:t>Delete the key-value pair {‘one’, ‘1’} from the bucket</w:t>
+      </w:r>
+    </w:p>
+    <w:p>
+      <w:pPr>
+        <w:rPr>
+          <w:color w:val="7030A0"/>
+          <w:sz w:val="22"/>
+          <w:szCs w:val="22"/>
+        </w:rPr>
+      </w:pPr>
+      <w:r>
+        <w:rPr>
+          <w:color w:val="7030A0"/>
+          <w:sz w:val="22"/>
+          <w:szCs w:val="22"/>
+        </w:rPr>
+        <w:t>fetchedData.delete()</w:t>
+      </w:r>
+    </w:p>
+    <w:p>
+      <w:pPr>
+        <w:rPr>
+          <w:color w:val="7030A0"/>
+        </w:rPr>
+      </w:pPr>
+    </w:p>
+    <w:p>
+      <w:pPr>
+        <w:rPr>
+          <w:color w:val="000000" w:themeColor="text1"/>
+        </w:rPr>
+      </w:pPr>
+      <w:r>
+        <w:rPr>
+          <w:color w:val="000000" w:themeColor="text1"/>
+        </w:rPr>
+        <w:t>We are now going to create two more key value pairs and store them in the database. You can store JSON data as values too.</w:t>
+      </w:r>
+      <w:r>
+        <w:rPr>
+          <w:color w:val="000000" w:themeColor="text1"/>
+        </w:rPr>
+        <w:t xml:space="preserve"> Riak uses the json format to store all key-value pairs in the database</w:t>
+      </w:r>
+    </w:p>
+    <w:p>
+      <w:pPr>
+        <w:rPr>
+          <w:color w:val="7030A0"/>
+          <w:sz w:val="22"/>
+          <w:szCs w:val="22"/>
+        </w:rPr>
+      </w:pPr>
+      <w:r>
+        <w:rPr>
+          <w:color w:val="7030A0"/>
+          <w:sz w:val="22"/>
+          <w:szCs w:val="22"/>
+        </w:rPr>
+        <w:t>valTwo = ‘2’</w:t>
+      </w:r>
+    </w:p>
+    <w:p>
+      <w:pPr>
+        <w:rPr>
+          <w:color w:val="7030A0"/>
+          <w:sz w:val="22"/>
+          <w:szCs w:val="22"/>
+        </w:rPr>
+      </w:pPr>
+      <w:r>
+        <w:rPr>
+          <w:color w:val="7030A0"/>
+          <w:sz w:val="22"/>
+          <w:szCs w:val="22"/>
+        </w:rPr>
+        <w:t>jsonData = {newValue: 4}</w:t>
+      </w:r>
+    </w:p>
+    <w:p>
+      <w:pPr>
+        <w:rPr>
+          <w:color w:val="7030A0"/>
+          <w:sz w:val="22"/>
+          <w:szCs w:val="22"/>
+        </w:rPr>
+      </w:pPr>
+      <w:r>
+        <w:rPr>
+          <w:color w:val="7030A0"/>
+          <w:sz w:val="22"/>
+          <w:szCs w:val="22"/>
+        </w:rPr>
+        <w:t xml:space="preserve">key2 = </w:t>
+      </w:r>
+      <w:proofErr w:type="gramStart"/>
+      <w:r>
+        <w:rPr>
+          <w:color w:val="7030A0"/>
+          <w:sz w:val="22"/>
+          <w:szCs w:val="22"/>
+        </w:rPr>
+        <w:t>myBucket.new(</w:t>
+      </w:r>
+      <w:proofErr w:type="gramEnd"/>
+      <w:r>
+        <w:rPr>
+          <w:color w:val="7030A0"/>
+          <w:sz w:val="22"/>
+          <w:szCs w:val="22"/>
+        </w:rPr>
+        <w:t>‘two’, data = valTwo}</w:t>
+      </w:r>
+    </w:p>
+    <w:p>
+      <w:pPr>
+        <w:rPr>
+          <w:color w:val="7030A0"/>
+          <w:sz w:val="22"/>
+          <w:szCs w:val="22"/>
+        </w:rPr>
+      </w:pPr>
+      <w:r>
+        <w:rPr>
+          <w:color w:val="7030A0"/>
+          <w:sz w:val="22"/>
+          <w:szCs w:val="22"/>
+        </w:rPr>
+        <w:t xml:space="preserve">jsonKey = </w:t>
+      </w:r>
+      <w:proofErr w:type="gramStart"/>
+      <w:r>
+        <w:rPr>
+          <w:color w:val="7030A0"/>
+          <w:sz w:val="22"/>
+          <w:szCs w:val="22"/>
+        </w:rPr>
+        <w:t>myBucket.new{</w:t>
+      </w:r>
+      <w:proofErr w:type="gramEnd"/>
+      <w:r>
+        <w:rPr>
+          <w:color w:val="7030A0"/>
+          <w:sz w:val="22"/>
+          <w:szCs w:val="22"/>
+        </w:rPr>
+        <w:t>‘json’, data = jsonData}</w:t>
+      </w:r>
+    </w:p>
+    <w:p>
+      <w:pPr>
+        <w:rPr>
+          <w:color w:val="7030A0"/>
+          <w:sz w:val="22"/>
+          <w:szCs w:val="22"/>
+        </w:rPr>
+      </w:pPr>
+      <w:r>
+        <w:rPr>
+          <w:color w:val="7030A0"/>
+          <w:sz w:val="22"/>
+          <w:szCs w:val="22"/>
+        </w:rPr>
+        <w:t>key2.store()</w:t>
+      </w:r>
+    </w:p>
+    <w:p>
+      <w:pPr>
+        <w:rPr>
+          <w:color w:val="7030A0"/>
+          <w:sz w:val="22"/>
+          <w:szCs w:val="22"/>
+        </w:rPr>
+      </w:pPr>
+      <w:r>
+        <w:rPr>
+          <w:color w:val="7030A0"/>
+          <w:sz w:val="22"/>
+          <w:szCs w:val="22"/>
+        </w:rPr>
+        <w:t>jsonKey.store()</w:t>
+      </w:r>
+    </w:p>
+    <w:p>
+      <w:pPr>
+        <w:rPr>
+          <w:color w:val="000000" w:themeColor="text1"/>
+        </w:rPr>
+      </w:pPr>
+    </w:p>
+    <w:p>
+      <w:pPr>
+        <w:rPr>
+          <w:color w:val="000000" w:themeColor="text1"/>
+        </w:rPr>
+      </w:pPr>
+      <w:r>
+        <w:rPr>
+          <w:color w:val="000000" w:themeColor="text1"/>
+        </w:rPr>
+        <w:t>Now we shall get the json data and update it</w:t>
+      </w:r>
+    </w:p>
+    <w:p>
+      <w:pPr>
+        <w:rPr>
+          <w:color w:val="7030A0"/>
+          <w:sz w:val="22"/>
+          <w:szCs w:val="22"/>
+        </w:rPr>
+      </w:pPr>
+      <w:r>
+        <w:rPr>
+          <w:color w:val="7030A0"/>
+          <w:sz w:val="22"/>
+          <w:szCs w:val="22"/>
+        </w:rPr>
+        <w:t>getJson = myBucket.get(‘json’)</w:t>
+      </w:r>
+    </w:p>
+    <w:p>
+      <w:pPr>
+        <w:rPr>
+          <w:color w:val="7030A0"/>
+          <w:sz w:val="22"/>
+          <w:szCs w:val="22"/>
+        </w:rPr>
+      </w:pPr>
+      <w:r>
+        <w:rPr>
+          <w:color w:val="7030A0"/>
+          <w:sz w:val="22"/>
+          <w:szCs w:val="22"/>
+        </w:rPr>
+        <w:t>getJson[‘newValue’] = 42</w:t>
+      </w:r>
+    </w:p>
+    <w:p>
+      <w:pPr>
+        <w:rPr>
+          <w:color w:val="7030A0"/>
+          <w:sz w:val="22"/>
+          <w:szCs w:val="22"/>
+        </w:rPr>
+      </w:pPr>
+      <w:r>
+        <w:rPr>
+          <w:color w:val="7030A0"/>
+          <w:sz w:val="22"/>
+          <w:szCs w:val="22"/>
+        </w:rPr>
+        <w:t>getJson.store();</w:t>
+      </w:r>
+    </w:p>
+    <w:p>
+      <w:pPr>
+        <w:rPr>
+          <w:color w:val="7030A0"/>
+        </w:rPr>
+      </w:pPr>
+    </w:p>
+    <w:p>
+      <w:pPr>
+        <w:rPr>
+          <w:color w:val="000000" w:themeColor="text1"/>
+        </w:rPr>
+      </w:pPr>
+      <w:proofErr w:type="gramStart"/>
+      <w:r>
+        <w:rPr>
+          <w:color w:val="000000" w:themeColor="text1"/>
+        </w:rPr>
+        <w:t>Lets</w:t>
+      </w:r>
+      <w:proofErr w:type="gramEnd"/>
+      <w:r>
+        <w:rPr>
+          <w:color w:val="000000" w:themeColor="text1"/>
+        </w:rPr>
+        <w:t xml:space="preserve"> make sure the value has been updated</w:t>
+      </w:r>
+    </w:p>
+    <w:p>
+      <w:pPr>
+        <w:rPr>
+          <w:color w:val="7030A0"/>
+          <w:sz w:val="22"/>
+          <w:szCs w:val="22"/>
+        </w:rPr>
+      </w:pPr>
+      <w:r>
+        <w:rPr>
+          <w:color w:val="7030A0"/>
+          <w:sz w:val="22"/>
+          <w:szCs w:val="22"/>
+        </w:rPr>
+        <w:t>assert myBucket.get(‘json</w:t>
+      </w:r>
+      <w:proofErr w:type="gramStart"/>
+      <w:r>
+        <w:rPr>
+          <w:color w:val="7030A0"/>
+          <w:sz w:val="22"/>
+          <w:szCs w:val="22"/>
+        </w:rPr>
+        <w:t>’)[</w:t>
+      </w:r>
+      <w:proofErr w:type="gramEnd"/>
+      <w:r>
+        <w:rPr>
+          <w:color w:val="7030A0"/>
+          <w:sz w:val="22"/>
+          <w:szCs w:val="22"/>
+        </w:rPr>
+        <w:t>‘newValue’] == 42</w:t>
+      </w:r>
+    </w:p>
+    <w:p>
+      <w:pPr>
+        <w:rPr>
+          <w:color w:val="000000" w:themeColor="text1"/>
+          <w:sz w:val="22"/>
+          <w:szCs w:val="22"/>
+        </w:rPr>
+      </w:pPr>
+    </w:p>
+    <w:p>
+      <w:pPr>
+        <w:rPr>
+          <w:color w:val="000000" w:themeColor="text1"/>
+        </w:rPr>
+      </w:pPr>
+      <w:r>
+        <w:rPr>
+          <w:color w:val="000000" w:themeColor="text1"/>
+        </w:rPr>
+        <w:t>Delete the rest of the key-value pairs</w:t>
+      </w:r>
+    </w:p>
+    <w:p>
+      <w:pPr>
+        <w:rPr>
+          <w:color w:val="7030A0"/>
+          <w:sz w:val="22"/>
+          <w:szCs w:val="22"/>
+        </w:rPr>
+      </w:pPr>
+      <w:r>
+        <w:rPr>
+          <w:color w:val="7030A0"/>
+          <w:sz w:val="22"/>
+          <w:szCs w:val="22"/>
+        </w:rPr>
+        <w:t>getJson.delete()</w:t>
+      </w:r>
+    </w:p>
+    <w:p>
+      <w:pPr>
+        <w:rPr>
+          <w:color w:val="7030A0"/>
+          <w:sz w:val="22"/>
+          <w:szCs w:val="22"/>
+        </w:rPr>
+      </w:pPr>
+      <w:r>
+        <w:rPr>
+          <w:color w:val="7030A0"/>
+          <w:sz w:val="22"/>
+          <w:szCs w:val="22"/>
+        </w:rPr>
+        <w:t>getKey2 = myBucket.get(‘two’)</w:t>
+      </w:r>
+    </w:p>
+    <w:p>
+      <w:pPr>
+        <w:rPr>
+          <w:color w:val="7030A0"/>
+          <w:sz w:val="22"/>
+          <w:szCs w:val="22"/>
+        </w:rPr>
+      </w:pPr>
+      <w:r>
+        <w:rPr>
+          <w:color w:val="7030A0"/>
+          <w:sz w:val="22"/>
+          <w:szCs w:val="22"/>
+        </w:rPr>
+        <w:t>getKey2.delete()</w:t>
+      </w:r>
+    </w:p>
+    <w:p>
+      <w:pPr>
+        <w:rPr>
+          <w:color w:val="7030A0"/>
+        </w:rPr>
+      </w:pPr>
+    </w:p>
+    <w:p>
+      <w:pPr>
+        <w:rPr>
+          <w:color w:val="000000" w:themeColor="text1"/>
+        </w:rPr>
+      </w:pPr>
+      <w:r>
+        <w:rPr>
+          <w:color w:val="000000" w:themeColor="text1"/>
+        </w:rPr>
+        <w:t>There is no automatic way to delete all key-value pairs from a bucket. It must be done manually.</w:t>
+      </w:r>
+    </w:p>
+    <w:p>
+      <w:pPr>
+        <w:rPr>
+          <w:color w:val="000000" w:themeColor="text1"/>
+        </w:rPr>
+      </w:pPr>
     </w:p>
     <w:p>
       <w:pPr>
         <w:pStyle w:val="Heading2"/>
       </w:pPr>
-      <w:bookmarkStart w:id="6" w:name="_Toc449520988"/>
-      <w:r>
-        <w:t>For Ubuntu</w:t>
-      </w:r>
-      <w:bookmarkEnd w:id="6"/>
-    </w:p>
-    <w:p>
-      <w:r>
-        <w:t xml:space="preserve">Installing </w:t>
-      </w:r>
-      <w:proofErr w:type="spellStart"/>
-      <w:r>
-        <w:t>Riak</w:t>
-      </w:r>
-      <w:proofErr w:type="spellEnd"/>
-      <w:r>
-        <w:t>:</w:t>
-      </w:r>
-    </w:p>
-    <w:p>
-      <w:r>
-        <w:t xml:space="preserve"> </w:t>
-      </w:r>
-      <w:r>
-        <w:t>- First run the following command to install the prerequisite packages:</w:t>
-      </w:r>
-    </w:p>
-    <w:p>
-      <w:r>
-        <w:tab/>
-      </w:r>
-    </w:p>
-    <w:p>
-      <w:r>
-        <w:tab/>
-      </w:r>
-      <w:r>
-        <w:tab/>
-      </w:r>
-      <w:proofErr w:type="spellStart"/>
-      <w:r>
-        <w:t>sudo</w:t>
-      </w:r>
-      <w:proofErr w:type="spellEnd"/>
-      <w:r>
-        <w:t xml:space="preserve"> apt-get install libc6 libc6-dev libc6-dbg</w:t>
-      </w:r>
+      <w:bookmarkStart w:id="11" w:name="_Toc449689584"/>
+      <w:r>
+        <w:t>Querying using secondary indexes</w:t>
+      </w:r>
+      <w:bookmarkEnd w:id="11"/>
     </w:p>
     <w:p/>
     <w:p>
-      <w:r>
-        <w:tab/>
-        <w:t>- Next, we need to get the signing key and add it to apt-get:</w:t>
+      <w:pPr>
+        <w:rPr>
+          <w:color w:val="000000" w:themeColor="text1"/>
+        </w:rPr>
+      </w:pPr>
+    </w:p>
+    <w:p>
+      <w:pPr>
+        <w:pStyle w:val="Heading1"/>
+      </w:pPr>
+      <w:bookmarkStart w:id="12" w:name="_Toc449689585"/>
+      <w:r>
+        <w:t>Mini Project: (Not sure)</w:t>
+      </w:r>
+      <w:bookmarkEnd w:id="12"/>
+    </w:p>
+    <w:p>
+      <w:r>
+        <w:t>Outline a mini project</w:t>
+      </w:r>
+    </w:p>
+    <w:p>
+      <w:pPr>
+        <w:pStyle w:val="Heading1"/>
+      </w:pPr>
+      <w:bookmarkStart w:id="13" w:name="_Toc449689586"/>
+      <w:r>
+        <w:t>Golf Course Reviews</w:t>
+      </w:r>
+      <w:bookmarkEnd w:id="13"/>
+      <w:r>
+        <w:t xml:space="preserve"> + Tee Times</w:t>
+      </w:r>
+    </w:p>
+    <w:p>
+      <w:r>
+        <w:t>For this project, we are going to create a database that stores golf courses reviews and those users who make them</w:t>
+      </w:r>
+      <w:r>
+        <w:t>.</w:t>
+      </w:r>
+    </w:p>
+    <w:p>
+      <w:r>
+        <w:t>Requirements:</w:t>
+      </w:r>
+    </w:p>
+    <w:p>
+      <w:pPr>
+        <w:pStyle w:val="ListParagraph"/>
+        <w:numPr>
+          <w:ilvl w:val="0"/>
+          <w:numId w:val="4"/>
+        </w:numPr>
+      </w:pPr>
+      <w:r>
+        <w:t>Add a golf course, including the name, location, par for the course</w:t>
+      </w:r>
+    </w:p>
+    <w:p>
+      <w:pPr>
+        <w:pStyle w:val="ListParagraph"/>
+        <w:numPr>
+          <w:ilvl w:val="1"/>
+          <w:numId w:val="4"/>
+        </w:numPr>
+      </w:pPr>
+      <w:r>
+        <w:t>Par for the course means how many strokes it should take a golfer with a certain handicap to complete the course.</w:t>
+      </w:r>
+    </w:p>
+    <w:p>
+      <w:pPr>
+        <w:pStyle w:val="ListParagraph"/>
+        <w:ind w:left="1440"/>
+      </w:pPr>
+      <w:r>
+        <w:t xml:space="preserve">See: </w:t>
+      </w:r>
+      <w:hyperlink r:id="rId9" w:history="1">
+        <w:r>
+          <w:rPr>
+            <w:rStyle w:val="Hyperlink"/>
+          </w:rPr>
+          <w:t>https://en.wikipedia.org/wiki/Golf#Par</w:t>
+        </w:r>
+      </w:hyperlink>
+    </w:p>
+    <w:p>
+      <w:pPr>
+        <w:pStyle w:val="ListParagraph"/>
+        <w:numPr>
+          <w:ilvl w:val="1"/>
+          <w:numId w:val="4"/>
+        </w:numPr>
+      </w:pPr>
+      <w:r>
+        <w:t>Feel free to add a golf course id if you want to make sure that all golf courses are unique. This can help with searching.</w:t>
+      </w:r>
+    </w:p>
+    <w:p>
+      <w:pPr>
+        <w:pStyle w:val="ListParagraph"/>
+        <w:numPr>
+          <w:ilvl w:val="0"/>
+          <w:numId w:val="4"/>
+        </w:numPr>
+      </w:pPr>
+      <w:r>
+        <w:t>Delete a golf course</w:t>
+      </w:r>
+    </w:p>
+    <w:p>
+      <w:pPr>
+        <w:pStyle w:val="ListParagraph"/>
+        <w:numPr>
+          <w:ilvl w:val="0"/>
+          <w:numId w:val="4"/>
+        </w:numPr>
+      </w:pPr>
+      <w:r>
+        <w:t>Edit golf course information</w:t>
+      </w:r>
+    </w:p>
+    <w:p>
+      <w:pPr>
+        <w:pStyle w:val="ListParagraph"/>
+        <w:numPr>
+          <w:ilvl w:val="0"/>
+          <w:numId w:val="4"/>
+        </w:numPr>
+      </w:pPr>
+      <w:r>
+        <w:t>Add a golfer, including their username, name and home golf course</w:t>
+      </w:r>
+    </w:p>
+    <w:p>
+      <w:pPr>
+        <w:pStyle w:val="ListParagraph"/>
+        <w:numPr>
+          <w:ilvl w:val="1"/>
+          <w:numId w:val="4"/>
+        </w:numPr>
+      </w:pPr>
+      <w:r>
+        <w:t>The home golf course must be in the system before the golfer is added</w:t>
+      </w:r>
+      <w:bookmarkStart w:id="14" w:name="_GoBack"/>
+      <w:bookmarkEnd w:id="14"/>
+    </w:p>
+    <w:p>
+      <w:pPr>
+        <w:pStyle w:val="ListParagraph"/>
+        <w:numPr>
+          <w:ilvl w:val="0"/>
+          <w:numId w:val="4"/>
+        </w:numPr>
+      </w:pPr>
+      <w:r>
+        <w:t>Remove a golfer from the database</w:t>
+      </w:r>
+    </w:p>
+    <w:p>
+      <w:pPr>
+        <w:pStyle w:val="ListParagraph"/>
+        <w:numPr>
+          <w:ilvl w:val="0"/>
+          <w:numId w:val="4"/>
+        </w:numPr>
+      </w:pPr>
+      <w:r>
+        <w:t>Update a golfer</w:t>
+      </w:r>
+      <w:r>
+        <w:t>’</w:t>
+      </w:r>
+      <w:r>
+        <w:t>s information</w:t>
+      </w:r>
+    </w:p>
+    <w:p>
+      <w:pPr>
+        <w:pStyle w:val="ListParagraph"/>
+        <w:numPr>
+          <w:ilvl w:val="0"/>
+          <w:numId w:val="4"/>
+        </w:numPr>
+      </w:pPr>
+      <w:r>
+        <w:t>Add a golf course review</w:t>
+      </w:r>
+    </w:p>
+    <w:p>
+      <w:pPr>
+        <w:pStyle w:val="ListParagraph"/>
+        <w:numPr>
+          <w:ilvl w:val="0"/>
+          <w:numId w:val="4"/>
+        </w:numPr>
+      </w:pPr>
+      <w:r>
+        <w:t>Remove a golf course review</w:t>
+      </w:r>
+    </w:p>
+    <w:p>
+      <w:pPr>
+        <w:pStyle w:val="ListParagraph"/>
+        <w:numPr>
+          <w:ilvl w:val="0"/>
+          <w:numId w:val="4"/>
+        </w:numPr>
+      </w:pPr>
+      <w:r>
+        <w:t>Be able to search for</w:t>
+      </w:r>
+      <w:r>
+        <w:t xml:space="preserve"> golf courses and users, not specific reviews</w:t>
+      </w:r>
+    </w:p>
+    <w:p>
+      <w:pPr>
+        <w:pStyle w:val="ListParagraph"/>
+        <w:numPr>
+          <w:ilvl w:val="0"/>
+          <w:numId w:val="4"/>
+        </w:numPr>
+      </w:pPr>
+      <w:r>
+        <w:t>Sort golf courses by their name and par for the course</w:t>
       </w:r>
     </w:p>
     <w:p/>
     <w:p>
       <w:r>
-        <w:tab/>
-      </w:r>
-      <w:r>
-        <w:tab/>
-        <w:t xml:space="preserve">curl https://packagecloud.io/gpg.key | </w:t>
-      </w:r>
-      <w:proofErr w:type="spellStart"/>
-      <w:r>
-        <w:t>sudo</w:t>
-      </w:r>
-      <w:proofErr w:type="spellEnd"/>
-      <w:r>
-        <w:t xml:space="preserve"> apt-key add -</w:t>
-      </w:r>
-    </w:p>
-    <w:p/>
-    <w:p>
-      <w:r>
-        <w:tab/>
-        <w:t>- Then, install apt-transport-https to enable the ability to fetch packages of https</w:t>
-      </w:r>
-    </w:p>
-    <w:p/>
-    <w:p>
-      <w:r>
-        <w:tab/>
-      </w:r>
-      <w:r>
-        <w:tab/>
-      </w:r>
-      <w:proofErr w:type="spellStart"/>
-      <w:r>
-        <w:t>sudo</w:t>
-      </w:r>
-      <w:proofErr w:type="spellEnd"/>
-      <w:r>
-        <w:t xml:space="preserve"> apt-get install -y apt-transport-https</w:t>
-      </w:r>
-    </w:p>
-    <w:p/>
-    <w:p>
-      <w:r>
-        <w:tab/>
-        <w:t xml:space="preserve">- Finally, download and install </w:t>
-      </w:r>
-      <w:proofErr w:type="spellStart"/>
-      <w:r>
-        <w:t>Riak</w:t>
-      </w:r>
-      <w:proofErr w:type="spellEnd"/>
-      <w:r>
-        <w:t xml:space="preserve"> KV:</w:t>
-      </w:r>
-    </w:p>
-    <w:p/>
-    <w:p>
-      <w:r>
-        <w:tab/>
-      </w:r>
-      <w:r>
-        <w:tab/>
-        <w:t xml:space="preserve">curl -s https://packagecloud.io/install/repositories/basho/riak/script.deb.sh | </w:t>
-      </w:r>
-    </w:p>
-    <w:p>
-      <w:pPr>
-        <w:ind w:left="720" w:firstLine="720"/>
-      </w:pPr>
-      <w:proofErr w:type="spellStart"/>
-      <w:r>
-        <w:t>sudo</w:t>
-      </w:r>
-      <w:proofErr w:type="spellEnd"/>
-      <w:r>
-        <w:t xml:space="preserve"> bash</w:t>
-      </w:r>
-    </w:p>
-    <w:p>
-      <w:r>
-        <w:tab/>
-      </w:r>
-      <w:r>
-        <w:tab/>
-      </w:r>
-      <w:proofErr w:type="spellStart"/>
-      <w:r>
-        <w:t>sudo</w:t>
-      </w:r>
-      <w:proofErr w:type="spellEnd"/>
-      <w:r>
-        <w:t xml:space="preserve"> apt-get install </w:t>
-      </w:r>
-      <w:proofErr w:type="spellStart"/>
-      <w:r>
-        <w:t>riak</w:t>
-      </w:r>
-      <w:proofErr w:type="spellEnd"/>
-      <w:r>
-        <w:t>=2.1.4-1</w:t>
-      </w:r>
-    </w:p>
-    <w:p/>
+        <w:rPr>
+          <w:b/>
+        </w:rPr>
+        <w:t>Note</w:t>
+      </w:r>
+      <w:r>
+        <w:t>: If a golfer is deleted from the database, all of their reviews become anonymous.</w:t>
+      </w:r>
+    </w:p>
     <w:p>
       <w:pPr>
         <w:pStyle w:val="Heading1"/>
       </w:pPr>
-      <w:bookmarkStart w:id="7" w:name="_Toc449520989"/>
-      <w:r>
-        <w:t>Configuration Instructions</w:t>
-      </w:r>
-      <w:bookmarkEnd w:id="7"/>
-    </w:p>
-    <w:p>
-      <w:pPr>
-        <w:pStyle w:val="Heading2"/>
-      </w:pPr>
-      <w:bookmarkStart w:id="8" w:name="_Toc449520990"/>
-      <w:r>
-        <w:t>Initial Configuration</w:t>
-      </w:r>
-      <w:bookmarkEnd w:id="8"/>
-    </w:p>
-    <w:p>
-      <w:r>
-        <w:t xml:space="preserve">To make sure that </w:t>
-      </w:r>
-      <w:proofErr w:type="spellStart"/>
-      <w:r>
-        <w:t>Riak</w:t>
-      </w:r>
-      <w:proofErr w:type="spellEnd"/>
-      <w:r>
-        <w:t xml:space="preserve"> has been installed correctly:</w:t>
-      </w:r>
-    </w:p>
-    <w:p>
-      <w:r>
-        <w:t>(</w:t>
-      </w:r>
-      <w:proofErr w:type="spellStart"/>
-      <w:r>
-        <w:t>riak</w:t>
-      </w:r>
-      <w:proofErr w:type="spellEnd"/>
-      <w:r>
-        <w:t xml:space="preserve"> ping -&gt; pong)</w:t>
-      </w:r>
-    </w:p>
-    <w:p>
-      <w:pPr>
-        <w:pStyle w:val="Heading2"/>
-      </w:pPr>
-      <w:bookmarkStart w:id="9" w:name="_Toc449520991"/>
-      <w:r>
-        <w:t>Configuring Python</w:t>
-      </w:r>
-      <w:bookmarkEnd w:id="9"/>
-    </w:p>
-    <w:p>
-      <w:r>
-        <w:t xml:space="preserve">- First, we need to install the necessary </w:t>
-      </w:r>
-      <w:proofErr w:type="spellStart"/>
-      <w:r>
-        <w:t>ubuntu</w:t>
-      </w:r>
-      <w:proofErr w:type="spellEnd"/>
-      <w:r>
-        <w:t xml:space="preserve"> packages:</w:t>
-      </w:r>
-    </w:p>
-    <w:p>
-      <w:r>
-        <w:tab/>
-      </w:r>
-      <w:r>
-        <w:tab/>
-      </w:r>
-    </w:p>
-    <w:p>
-      <w:r>
-        <w:tab/>
-      </w:r>
-      <w:r>
-        <w:tab/>
-      </w:r>
-      <w:proofErr w:type="spellStart"/>
-      <w:r>
-        <w:t>sudo</w:t>
-      </w:r>
-      <w:proofErr w:type="spellEnd"/>
-      <w:r>
-        <w:t xml:space="preserve"> apt-get install python-dev </w:t>
-      </w:r>
-      <w:proofErr w:type="spellStart"/>
-      <w:r>
-        <w:t>libffi</w:t>
-      </w:r>
-      <w:proofErr w:type="spellEnd"/>
-      <w:r>
-        <w:t xml:space="preserve">-dev </w:t>
-      </w:r>
-      <w:proofErr w:type="spellStart"/>
-      <w:r>
-        <w:t>libssl</w:t>
-      </w:r>
-      <w:proofErr w:type="spellEnd"/>
-      <w:r>
-        <w:t>-dev</w:t>
-      </w:r>
-    </w:p>
-    <w:p>
-      <w:r>
-        <w:tab/>
-      </w:r>
-    </w:p>
-    <w:p>
-      <w:r>
-        <w:tab/>
-        <w:t xml:space="preserve">- Next, we need to install the </w:t>
-      </w:r>
-      <w:proofErr w:type="spellStart"/>
-      <w:r>
-        <w:t>riak</w:t>
-      </w:r>
-      <w:proofErr w:type="spellEnd"/>
-      <w:r>
-        <w:t xml:space="preserve"> python libraries (Can use either of the following):</w:t>
-      </w:r>
-    </w:p>
-    <w:p>
-      <w:r>
-        <w:tab/>
-      </w:r>
-      <w:r>
-        <w:tab/>
-      </w:r>
-    </w:p>
-    <w:p>
-      <w:r>
-        <w:tab/>
-      </w:r>
-      <w:r>
-        <w:tab/>
-      </w:r>
-      <w:proofErr w:type="spellStart"/>
-      <w:r>
-        <w:t>easy_install</w:t>
-      </w:r>
-      <w:proofErr w:type="spellEnd"/>
-      <w:r>
-        <w:t xml:space="preserve"> </w:t>
-      </w:r>
-      <w:proofErr w:type="spellStart"/>
-      <w:r>
-        <w:t>riak</w:t>
-      </w:r>
-      <w:proofErr w:type="spellEnd"/>
-    </w:p>
-    <w:p>
-      <w:r>
-        <w:tab/>
-      </w:r>
-      <w:r>
-        <w:tab/>
-      </w:r>
-      <w:proofErr w:type="spellStart"/>
-      <w:r>
-        <w:t>sudo</w:t>
-      </w:r>
-      <w:proofErr w:type="spellEnd"/>
-      <w:r>
-        <w:t xml:space="preserve"> pip install </w:t>
-      </w:r>
-      <w:proofErr w:type="spellStart"/>
-      <w:r>
-        <w:t>riak</w:t>
-      </w:r>
-      <w:proofErr w:type="spellEnd"/>
-    </w:p>
-    <w:p/>
-    <w:p/>
-    <w:p>
-      <w:r>
-        <w:tab/>
-        <w:t xml:space="preserve">- </w:t>
-      </w:r>
-      <w:proofErr w:type="spellStart"/>
-      <w:r>
-        <w:t>Riak</w:t>
-      </w:r>
-      <w:proofErr w:type="spellEnd"/>
-      <w:r>
-        <w:t xml:space="preserve"> is now ready to use with python. Here are some useful commands:</w:t>
-      </w:r>
-    </w:p>
-    <w:p>
-      <w:r>
-        <w:tab/>
-      </w:r>
-    </w:p>
-    <w:p>
-      <w:r>
-        <w:tab/>
-      </w:r>
-      <w:r>
-        <w:tab/>
-        <w:t xml:space="preserve">- import </w:t>
-      </w:r>
-      <w:proofErr w:type="spellStart"/>
-      <w:r>
-        <w:t>riak</w:t>
-      </w:r>
-      <w:proofErr w:type="spellEnd"/>
-    </w:p>
-    <w:p>
-      <w:r>
-        <w:tab/>
-      </w:r>
-      <w:r>
-        <w:tab/>
-      </w:r>
-      <w:r>
-        <w:tab/>
-        <w:t xml:space="preserve">- This imports the </w:t>
-      </w:r>
-      <w:proofErr w:type="spellStart"/>
-      <w:r>
-        <w:t>riak</w:t>
-      </w:r>
-      <w:proofErr w:type="spellEnd"/>
-      <w:r>
-        <w:t xml:space="preserve"> library</w:t>
-      </w:r>
-    </w:p>
-    <w:p/>
-    <w:p>
-      <w:r>
-        <w:tab/>
-      </w:r>
-      <w:r>
-        <w:tab/>
-        <w:t xml:space="preserve">- </w:t>
-      </w:r>
-      <w:proofErr w:type="spellStart"/>
-      <w:r>
-        <w:t>myClient</w:t>
-      </w:r>
-      <w:proofErr w:type="spellEnd"/>
-      <w:r>
-        <w:t xml:space="preserve"> = </w:t>
-      </w:r>
-      <w:proofErr w:type="spellStart"/>
-      <w:proofErr w:type="gramStart"/>
-      <w:r>
-        <w:t>riak.RiakClient</w:t>
-      </w:r>
-      <w:proofErr w:type="spellEnd"/>
-      <w:proofErr w:type="gramEnd"/>
-      <w:r>
-        <w:t>(</w:t>
-      </w:r>
-      <w:proofErr w:type="spellStart"/>
-      <w:r>
-        <w:t>pb_port</w:t>
-      </w:r>
-      <w:proofErr w:type="spellEnd"/>
-      <w:r>
-        <w:t>=8087, protocol='</w:t>
-      </w:r>
-      <w:proofErr w:type="spellStart"/>
-      <w:r>
-        <w:t>pbc</w:t>
-      </w:r>
-      <w:proofErr w:type="spellEnd"/>
-      <w:r>
-        <w:t>', host='hostname')</w:t>
-      </w:r>
-    </w:p>
-    <w:p>
-      <w:r>
-        <w:tab/>
-      </w:r>
-      <w:r>
-        <w:tab/>
-      </w:r>
-      <w:r>
-        <w:tab/>
-        <w:t>- This establishes the connection with the database</w:t>
-      </w:r>
-    </w:p>
-    <w:p/>
-    <w:p>
-      <w:r>
-        <w:tab/>
-      </w:r>
-      <w:r>
-        <w:tab/>
-        <w:t xml:space="preserve">- </w:t>
-      </w:r>
-      <w:proofErr w:type="spellStart"/>
-      <w:r>
-        <w:t>myBucket</w:t>
-      </w:r>
-      <w:proofErr w:type="spellEnd"/>
-      <w:r>
-        <w:t xml:space="preserve"> = </w:t>
-      </w:r>
-      <w:proofErr w:type="spellStart"/>
-      <w:r>
-        <w:t>myClient.bucket</w:t>
-      </w:r>
-      <w:proofErr w:type="spellEnd"/>
-      <w:r>
-        <w:t>('</w:t>
-      </w:r>
-      <w:proofErr w:type="spellStart"/>
-      <w:r>
-        <w:t>bucketName</w:t>
-      </w:r>
-      <w:proofErr w:type="spellEnd"/>
-      <w:r>
-        <w:t>')</w:t>
-      </w:r>
-    </w:p>
-    <w:p>
-      <w:r>
-        <w:tab/>
-      </w:r>
-      <w:r>
-        <w:tab/>
-      </w:r>
-      <w:r>
-        <w:tab/>
-        <w:t xml:space="preserve">- This retrieves a reference to the bucket, </w:t>
-      </w:r>
-      <w:proofErr w:type="spellStart"/>
-      <w:r>
-        <w:t>bucketName</w:t>
-      </w:r>
-      <w:proofErr w:type="spellEnd"/>
-      <w:r>
-        <w:t>, from the database</w:t>
-      </w:r>
-    </w:p>
-    <w:p/>
-    <w:p>
-      <w:r>
-        <w:tab/>
-      </w:r>
-      <w:r>
-        <w:tab/>
-        <w:t xml:space="preserve">- key = </w:t>
-      </w:r>
-      <w:proofErr w:type="spellStart"/>
-      <w:proofErr w:type="gramStart"/>
-      <w:r>
-        <w:t>myBucket.new</w:t>
-      </w:r>
-      <w:proofErr w:type="spellEnd"/>
-      <w:r>
-        <w:t>(</w:t>
-      </w:r>
-      <w:proofErr w:type="gramEnd"/>
-      <w:r>
-        <w:t>'one', data='1')</w:t>
-      </w:r>
-    </w:p>
-    <w:p>
-      <w:r>
-        <w:tab/>
-      </w:r>
-      <w:r>
-        <w:tab/>
-        <w:t xml:space="preserve">- </w:t>
-      </w:r>
-      <w:proofErr w:type="spellStart"/>
-      <w:proofErr w:type="gramStart"/>
-      <w:r>
-        <w:t>key.store</w:t>
-      </w:r>
-      <w:proofErr w:type="spellEnd"/>
-      <w:proofErr w:type="gramEnd"/>
-      <w:r>
-        <w:t>()</w:t>
-      </w:r>
-    </w:p>
-    <w:p>
-      <w:r>
-        <w:tab/>
-      </w:r>
-      <w:r>
-        <w:tab/>
-      </w:r>
-      <w:r>
-        <w:tab/>
-        <w:t xml:space="preserve">- These commands store the key-value pair {"one", "1"} in bucket </w:t>
-      </w:r>
-      <w:proofErr w:type="spellStart"/>
-      <w:r>
-        <w:t>bucketName</w:t>
-      </w:r>
-      <w:proofErr w:type="spellEnd"/>
-    </w:p>
-    <w:p/>
-    <w:p>
-      <w:r>
-        <w:tab/>
-      </w:r>
-      <w:r>
-        <w:tab/>
-        <w:t xml:space="preserve">- </w:t>
-      </w:r>
-      <w:proofErr w:type="spellStart"/>
-      <w:r>
-        <w:t>fetchedData</w:t>
-      </w:r>
-      <w:proofErr w:type="spellEnd"/>
-      <w:r>
-        <w:t xml:space="preserve"> = </w:t>
-      </w:r>
-      <w:proofErr w:type="spellStart"/>
-      <w:r>
-        <w:t>myBucket.get</w:t>
-      </w:r>
-      <w:proofErr w:type="spellEnd"/>
-      <w:r>
-        <w:t>('one')</w:t>
-      </w:r>
-    </w:p>
-    <w:p>
-      <w:r>
-        <w:tab/>
-      </w:r>
-      <w:r>
-        <w:tab/>
-      </w:r>
-      <w:r>
-        <w:tab/>
-        <w:t>- This gets the data object containing 1 from the database</w:t>
-      </w:r>
-    </w:p>
-    <w:p/>
-    <w:p>
-      <w:r>
-        <w:tab/>
-      </w:r>
-      <w:r>
-        <w:tab/>
-        <w:t xml:space="preserve">- </w:t>
-      </w:r>
-      <w:proofErr w:type="spellStart"/>
-      <w:r>
-        <w:t>fetchedData.delete</w:t>
-      </w:r>
-      <w:proofErr w:type="spellEnd"/>
-      <w:r>
-        <w:t>()</w:t>
-      </w:r>
-    </w:p>
-    <w:p>
-      <w:r>
-        <w:tab/>
-      </w:r>
-      <w:r>
-        <w:tab/>
-      </w:r>
-      <w:r>
-        <w:tab/>
-        <w:t>- This deletes the key-value pair {"one", "1"} from the bucket</w:t>
-      </w:r>
-    </w:p>
-    <w:p/>
-    <w:p/>
+      <w:bookmarkStart w:id="15" w:name="_Toc449689587"/>
+      <w:r>
+        <w:t>Scalability</w:t>
+      </w:r>
+      <w:bookmarkEnd w:id="15"/>
+    </w:p>
+    <w:p>
+      <w:r>
+        <w:t>Scalability/sharding/replication instructions</w:t>
+      </w:r>
+    </w:p>
     <w:p>
       <w:pPr>
         <w:pStyle w:val="Heading1"/>
       </w:pPr>
-      <w:bookmarkStart w:id="10" w:name="_Toc449520992"/>
-      <w:proofErr w:type="spellStart"/>
-      <w:r>
-        <w:t>Riak</w:t>
-      </w:r>
-      <w:proofErr w:type="spellEnd"/>
-      <w:r>
-        <w:t xml:space="preserve"> Basic Commands</w:t>
-      </w:r>
-      <w:bookmarkEnd w:id="10"/>
-    </w:p>
-    <w:p>
-      <w:r>
-        <w:t>Basic commands</w:t>
+      <w:bookmarkStart w:id="16" w:name="_Toc449689588"/>
+      <w:r>
+        <w:t>Keep an eye out for</w:t>
+      </w:r>
+      <w:bookmarkEnd w:id="16"/>
+    </w:p>
+    <w:p>
+      <w:r>
+        <w:t>FAQs, any issues, unique stuff</w:t>
       </w:r>
     </w:p>
     <w:p>
       <w:pPr>
         <w:pStyle w:val="Heading1"/>
       </w:pPr>
-      <w:bookmarkStart w:id="11" w:name="_Toc449520993"/>
-      <w:r>
-        <w:t>Mini Project: (Not sure)</w:t>
-      </w:r>
-      <w:bookmarkEnd w:id="11"/>
-    </w:p>
-    <w:p>
-      <w:r>
-        <w:t>Outline a mini project</w:t>
-      </w:r>
-    </w:p>
-    <w:p>
-      <w:pPr>
-        <w:pStyle w:val="Heading1"/>
-      </w:pPr>
-      <w:bookmarkStart w:id="12" w:name="_Toc449520994"/>
-      <w:r>
-        <w:t>Golf Course Reviews</w:t>
-      </w:r>
-      <w:bookmarkEnd w:id="12"/>
-    </w:p>
-    <w:p>
-      <w:r>
-        <w:t>Outline the requirements for the golf course reviews project</w:t>
-      </w:r>
-    </w:p>
-    <w:p>
-      <w:pPr>
-        <w:pStyle w:val="Heading1"/>
-      </w:pPr>
-      <w:bookmarkStart w:id="13" w:name="_Toc449520995"/>
-      <w:r>
-        <w:t>Scalability</w:t>
-      </w:r>
-      <w:bookmarkEnd w:id="13"/>
-    </w:p>
-    <w:p>
-      <w:r>
-        <w:t>Scalability/</w:t>
-      </w:r>
-      <w:proofErr w:type="spellStart"/>
-      <w:r>
-        <w:t>sharding</w:t>
-      </w:r>
-      <w:proofErr w:type="spellEnd"/>
-      <w:r>
-        <w:t>/replication instructions</w:t>
-      </w:r>
-    </w:p>
-    <w:p>
-      <w:pPr>
-        <w:pStyle w:val="Heading1"/>
-      </w:pPr>
-      <w:bookmarkStart w:id="14" w:name="_Toc449520996"/>
-      <w:r>
-        <w:t>Keep an eye out for</w:t>
-      </w:r>
-      <w:bookmarkEnd w:id="14"/>
-    </w:p>
-    <w:p>
-      <w:r>
-        <w:t>FAQs, any issues, unique stuff</w:t>
-      </w:r>
-    </w:p>
-    <w:p>
-      <w:pPr>
-        <w:pStyle w:val="Heading1"/>
-      </w:pPr>
-      <w:bookmarkStart w:id="15" w:name="_Toc449520997"/>
+      <w:bookmarkStart w:id="17" w:name="_Toc449689589"/>
       <w:r>
         <w:rPr>
           <w:rFonts w:eastAsia="Times New Roman"/>
         </w:rPr>
         <w:t>References</w:t>
       </w:r>
-      <w:bookmarkEnd w:id="15"/>
+      <w:bookmarkEnd w:id="17"/>
     </w:p>
     <w:p>
       <w:r>
@@ -3011,15 +3740,7 @@
     </w:p>
     <w:p>
       <w:r>
-        <w:t>-</w:t>
-      </w:r>
-      <w:proofErr w:type="spellStart"/>
-      <w:r>
-        <w:t>Riak</w:t>
-      </w:r>
-      <w:proofErr w:type="spellEnd"/>
-      <w:r>
-        <w:t xml:space="preserve"> Documentation</w:t>
+        <w:t>-Riak Documentation</w:t>
       </w:r>
     </w:p>
     <w:p>
@@ -3029,6 +3750,8 @@
     </w:p>
     <w:p/>
     <w:sectPr>
+      <w:footerReference w:type="even" r:id="rId10"/>
+      <w:footerReference w:type="default" r:id="rId11"/>
       <w:pgSz w:w="12240" w:h="15840"/>
       <w:pgMar w:top="1440" w:right="1440" w:bottom="1440" w:left="1440" w:header="720" w:footer="720" w:gutter="0"/>
       <w:cols w:space="720"/>
@@ -3037,6 +3760,131 @@
     </w:sectPr>
   </w:body>
 </w:document>
+</file>
+
+<file path=word/endnotes.xml><?xml version="1.0" encoding="utf-8"?>
+<w:endnotes xmlns:wpc="http://schemas.microsoft.com/office/word/2010/wordprocessingCanvas" xmlns:mo="http://schemas.microsoft.com/office/mac/office/2008/main" xmlns:mc="http://schemas.openxmlformats.org/markup-compatibility/2006" xmlns:mv="urn:schemas-microsoft-com:mac:vml" xmlns:o="urn:schemas-microsoft-com:office:office" xmlns:r="http://schemas.openxmlformats.org/officeDocument/2006/relationships" xmlns:m="http://schemas.openxmlformats.org/officeDocument/2006/math" xmlns:v="urn:schemas-microsoft-com:vml" xmlns:wp14="http://schemas.microsoft.com/office/word/2010/wordprocessingDrawing" xmlns:wp="http://schemas.openxmlformats.org/drawingml/2006/wordprocessingDrawing" xmlns:w10="urn:schemas-microsoft-com:office:word" xmlns:w="http://schemas.openxmlformats.org/wordprocessingml/2006/main" xmlns:w14="http://schemas.microsoft.com/office/word/2010/wordml" xmlns:w15="http://schemas.microsoft.com/office/word/2012/wordml" xmlns:wpg="http://schemas.microsoft.com/office/word/2010/wordprocessingGroup" xmlns:wpi="http://schemas.microsoft.com/office/word/2010/wordprocessingInk" xmlns:wne="http://schemas.microsoft.com/office/word/2006/wordml" xmlns:wps="http://schemas.microsoft.com/office/word/2010/wordprocessingShape" mc:Ignorable="w14 w15 wp14">
+  <w:endnote w:type="separator" w:id="-1">
+    <w:p>
+      <w:r>
+        <w:separator/>
+      </w:r>
+    </w:p>
+  </w:endnote>
+  <w:endnote w:type="continuationSeparator" w:id="0">
+    <w:p>
+      <w:r>
+        <w:continuationSeparator/>
+      </w:r>
+    </w:p>
+  </w:endnote>
+</w:endnotes>
+</file>
+
+<file path=word/footer1.xml><?xml version="1.0" encoding="utf-8"?>
+<w:ftr xmlns:wpc="http://schemas.microsoft.com/office/word/2010/wordprocessingCanvas" xmlns:mo="http://schemas.microsoft.com/office/mac/office/2008/main" xmlns:mc="http://schemas.openxmlformats.org/markup-compatibility/2006" xmlns:mv="urn:schemas-microsoft-com:mac:vml" xmlns:o="urn:schemas-microsoft-com:office:office" xmlns:r="http://schemas.openxmlformats.org/officeDocument/2006/relationships" xmlns:m="http://schemas.openxmlformats.org/officeDocument/2006/math" xmlns:v="urn:schemas-microsoft-com:vml" xmlns:wp14="http://schemas.microsoft.com/office/word/2010/wordprocessingDrawing" xmlns:wp="http://schemas.openxmlformats.org/drawingml/2006/wordprocessingDrawing" xmlns:w10="urn:schemas-microsoft-com:office:word" xmlns:w="http://schemas.openxmlformats.org/wordprocessingml/2006/main" xmlns:w14="http://schemas.microsoft.com/office/word/2010/wordml" xmlns:w15="http://schemas.microsoft.com/office/word/2012/wordml" xmlns:wpg="http://schemas.microsoft.com/office/word/2010/wordprocessingGroup" xmlns:wpi="http://schemas.microsoft.com/office/word/2010/wordprocessingInk" xmlns:wne="http://schemas.microsoft.com/office/word/2006/wordml" xmlns:wps="http://schemas.microsoft.com/office/word/2010/wordprocessingShape" mc:Ignorable="w14 w15 wp14">
+  <w:p>
+    <w:pPr>
+      <w:pStyle w:val="Footer"/>
+      <w:framePr w:wrap="none" w:vAnchor="text" w:hAnchor="margin" w:xAlign="center" w:y="1"/>
+      <w:rPr>
+        <w:rStyle w:val="PageNumber"/>
+      </w:rPr>
+    </w:pPr>
+    <w:r>
+      <w:rPr>
+        <w:rStyle w:val="PageNumber"/>
+      </w:rPr>
+      <w:fldChar w:fldCharType="begin"/>
+    </w:r>
+    <w:r>
+      <w:rPr>
+        <w:rStyle w:val="PageNumber"/>
+      </w:rPr>
+      <w:instrText xml:space="preserve">PAGE  </w:instrText>
+    </w:r>
+    <w:r>
+      <w:rPr>
+        <w:rStyle w:val="PageNumber"/>
+      </w:rPr>
+      <w:fldChar w:fldCharType="end"/>
+    </w:r>
+  </w:p>
+  <w:p>
+    <w:pPr>
+      <w:pStyle w:val="Footer"/>
+    </w:pPr>
+  </w:p>
+</w:ftr>
+</file>
+
+<file path=word/footer2.xml><?xml version="1.0" encoding="utf-8"?>
+<w:ftr xmlns:wpc="http://schemas.microsoft.com/office/word/2010/wordprocessingCanvas" xmlns:mo="http://schemas.microsoft.com/office/mac/office/2008/main" xmlns:mc="http://schemas.openxmlformats.org/markup-compatibility/2006" xmlns:mv="urn:schemas-microsoft-com:mac:vml" xmlns:o="urn:schemas-microsoft-com:office:office" xmlns:r="http://schemas.openxmlformats.org/officeDocument/2006/relationships" xmlns:m="http://schemas.openxmlformats.org/officeDocument/2006/math" xmlns:v="urn:schemas-microsoft-com:vml" xmlns:wp14="http://schemas.microsoft.com/office/word/2010/wordprocessingDrawing" xmlns:wp="http://schemas.openxmlformats.org/drawingml/2006/wordprocessingDrawing" xmlns:w10="urn:schemas-microsoft-com:office:word" xmlns:w="http://schemas.openxmlformats.org/wordprocessingml/2006/main" xmlns:w14="http://schemas.microsoft.com/office/word/2010/wordml" xmlns:w15="http://schemas.microsoft.com/office/word/2012/wordml" xmlns:wpg="http://schemas.microsoft.com/office/word/2010/wordprocessingGroup" xmlns:wpi="http://schemas.microsoft.com/office/word/2010/wordprocessingInk" xmlns:wne="http://schemas.microsoft.com/office/word/2006/wordml" xmlns:wps="http://schemas.microsoft.com/office/word/2010/wordprocessingShape" mc:Ignorable="w14 w15 wp14">
+  <w:p>
+    <w:pPr>
+      <w:pStyle w:val="Footer"/>
+      <w:framePr w:wrap="none" w:vAnchor="text" w:hAnchor="margin" w:xAlign="center" w:y="1"/>
+      <w:rPr>
+        <w:rStyle w:val="PageNumber"/>
+      </w:rPr>
+    </w:pPr>
+    <w:r>
+      <w:rPr>
+        <w:rStyle w:val="PageNumber"/>
+      </w:rPr>
+      <w:fldChar w:fldCharType="begin"/>
+    </w:r>
+    <w:r>
+      <w:rPr>
+        <w:rStyle w:val="PageNumber"/>
+      </w:rPr>
+      <w:instrText xml:space="preserve">PAGE  </w:instrText>
+    </w:r>
+    <w:r>
+      <w:rPr>
+        <w:rStyle w:val="PageNumber"/>
+      </w:rPr>
+      <w:fldChar w:fldCharType="separate"/>
+    </w:r>
+    <w:r>
+      <w:rPr>
+        <w:rStyle w:val="PageNumber"/>
+        <w:noProof/>
+      </w:rPr>
+      <w:t>6</w:t>
+    </w:r>
+    <w:r>
+      <w:rPr>
+        <w:rStyle w:val="PageNumber"/>
+      </w:rPr>
+      <w:fldChar w:fldCharType="end"/>
+    </w:r>
+  </w:p>
+  <w:p>
+    <w:pPr>
+      <w:pStyle w:val="Footer"/>
+    </w:pPr>
+  </w:p>
+</w:ftr>
+</file>
+
+<file path=word/footnotes.xml><?xml version="1.0" encoding="utf-8"?>
+<w:footnotes xmlns:wpc="http://schemas.microsoft.com/office/word/2010/wordprocessingCanvas" xmlns:mo="http://schemas.microsoft.com/office/mac/office/2008/main" xmlns:mc="http://schemas.openxmlformats.org/markup-compatibility/2006" xmlns:mv="urn:schemas-microsoft-com:mac:vml" xmlns:o="urn:schemas-microsoft-com:office:office" xmlns:r="http://schemas.openxmlformats.org/officeDocument/2006/relationships" xmlns:m="http://schemas.openxmlformats.org/officeDocument/2006/math" xmlns:v="urn:schemas-microsoft-com:vml" xmlns:wp14="http://schemas.microsoft.com/office/word/2010/wordprocessingDrawing" xmlns:wp="http://schemas.openxmlformats.org/drawingml/2006/wordprocessingDrawing" xmlns:w10="urn:schemas-microsoft-com:office:word" xmlns:w="http://schemas.openxmlformats.org/wordprocessingml/2006/main" xmlns:w14="http://schemas.microsoft.com/office/word/2010/wordml" xmlns:w15="http://schemas.microsoft.com/office/word/2012/wordml" xmlns:wpg="http://schemas.microsoft.com/office/word/2010/wordprocessingGroup" xmlns:wpi="http://schemas.microsoft.com/office/word/2010/wordprocessingInk" xmlns:wne="http://schemas.microsoft.com/office/word/2006/wordml" xmlns:wps="http://schemas.microsoft.com/office/word/2010/wordprocessingShape" mc:Ignorable="w14 w15 wp14">
+  <w:footnote w:type="separator" w:id="-1">
+    <w:p>
+      <w:r>
+        <w:separator/>
+      </w:r>
+    </w:p>
+  </w:footnote>
+  <w:footnote w:type="continuationSeparator" w:id="0">
+    <w:p>
+      <w:r>
+        <w:continuationSeparator/>
+      </w:r>
+    </w:p>
+  </w:footnote>
+</w:footnotes>
 </file>
 
 <file path=word/numbering.xml><?xml version="1.0" encoding="utf-8"?>
@@ -3154,8 +4002,327 @@
       </w:pPr>
     </w:lvl>
   </w:abstractNum>
+  <w:abstractNum w:abstractNumId="1">
+    <w:nsid w:val="31511BD5"/>
+    <w:multiLevelType w:val="hybridMultilevel"/>
+    <w:tmpl w:val="C354FF48"/>
+    <w:lvl w:ilvl="0" w:tplc="0409000F">
+      <w:start w:val="1"/>
+      <w:numFmt w:val="decimal"/>
+      <w:lvlText w:val="%1."/>
+      <w:lvlJc w:val="left"/>
+      <w:pPr>
+        <w:ind w:left="720" w:hanging="360"/>
+      </w:pPr>
+    </w:lvl>
+    <w:lvl w:ilvl="1" w:tplc="04090019">
+      <w:start w:val="1"/>
+      <w:numFmt w:val="lowerLetter"/>
+      <w:lvlText w:val="%2."/>
+      <w:lvlJc w:val="left"/>
+      <w:pPr>
+        <w:ind w:left="1440" w:hanging="360"/>
+      </w:pPr>
+    </w:lvl>
+    <w:lvl w:ilvl="2" w:tplc="0409001B" w:tentative="1">
+      <w:start w:val="1"/>
+      <w:numFmt w:val="lowerRoman"/>
+      <w:lvlText w:val="%3."/>
+      <w:lvlJc w:val="right"/>
+      <w:pPr>
+        <w:ind w:left="2160" w:hanging="180"/>
+      </w:pPr>
+    </w:lvl>
+    <w:lvl w:ilvl="3" w:tplc="0409000F" w:tentative="1">
+      <w:start w:val="1"/>
+      <w:numFmt w:val="decimal"/>
+      <w:lvlText w:val="%4."/>
+      <w:lvlJc w:val="left"/>
+      <w:pPr>
+        <w:ind w:left="2880" w:hanging="360"/>
+      </w:pPr>
+    </w:lvl>
+    <w:lvl w:ilvl="4" w:tplc="04090019" w:tentative="1">
+      <w:start w:val="1"/>
+      <w:numFmt w:val="lowerLetter"/>
+      <w:lvlText w:val="%5."/>
+      <w:lvlJc w:val="left"/>
+      <w:pPr>
+        <w:ind w:left="3600" w:hanging="360"/>
+      </w:pPr>
+    </w:lvl>
+    <w:lvl w:ilvl="5" w:tplc="0409001B" w:tentative="1">
+      <w:start w:val="1"/>
+      <w:numFmt w:val="lowerRoman"/>
+      <w:lvlText w:val="%6."/>
+      <w:lvlJc w:val="right"/>
+      <w:pPr>
+        <w:ind w:left="4320" w:hanging="180"/>
+      </w:pPr>
+    </w:lvl>
+    <w:lvl w:ilvl="6" w:tplc="0409000F" w:tentative="1">
+      <w:start w:val="1"/>
+      <w:numFmt w:val="decimal"/>
+      <w:lvlText w:val="%7."/>
+      <w:lvlJc w:val="left"/>
+      <w:pPr>
+        <w:ind w:left="5040" w:hanging="360"/>
+      </w:pPr>
+    </w:lvl>
+    <w:lvl w:ilvl="7" w:tplc="04090019" w:tentative="1">
+      <w:start w:val="1"/>
+      <w:numFmt w:val="lowerLetter"/>
+      <w:lvlText w:val="%8."/>
+      <w:lvlJc w:val="left"/>
+      <w:pPr>
+        <w:ind w:left="5760" w:hanging="360"/>
+      </w:pPr>
+    </w:lvl>
+    <w:lvl w:ilvl="8" w:tplc="0409001B" w:tentative="1">
+      <w:start w:val="1"/>
+      <w:numFmt w:val="lowerRoman"/>
+      <w:lvlText w:val="%9."/>
+      <w:lvlJc w:val="right"/>
+      <w:pPr>
+        <w:ind w:left="6480" w:hanging="180"/>
+      </w:pPr>
+    </w:lvl>
+  </w:abstractNum>
+  <w:abstractNum w:abstractNumId="2">
+    <w:nsid w:val="50EE0C6B"/>
+    <w:multiLevelType w:val="hybridMultilevel"/>
+    <w:tmpl w:val="10ACE8BA"/>
+    <w:lvl w:ilvl="0" w:tplc="5866C5CE">
+      <w:numFmt w:val="bullet"/>
+      <w:lvlText w:val="-"/>
+      <w:lvlJc w:val="left"/>
+      <w:pPr>
+        <w:ind w:left="1080" w:hanging="360"/>
+      </w:pPr>
+      <w:rPr>
+        <w:rFonts w:ascii="Calibri" w:eastAsiaTheme="minorHAnsi" w:hAnsi="Calibri" w:cstheme="minorBidi" w:hint="default"/>
+      </w:rPr>
+    </w:lvl>
+    <w:lvl w:ilvl="1" w:tplc="04090003" w:tentative="1">
+      <w:start w:val="1"/>
+      <w:numFmt w:val="bullet"/>
+      <w:lvlText w:val="o"/>
+      <w:lvlJc w:val="left"/>
+      <w:pPr>
+        <w:ind w:left="1800" w:hanging="360"/>
+      </w:pPr>
+      <w:rPr>
+        <w:rFonts w:ascii="Courier New" w:hAnsi="Courier New" w:cs="Courier New" w:hint="default"/>
+      </w:rPr>
+    </w:lvl>
+    <w:lvl w:ilvl="2" w:tplc="04090005" w:tentative="1">
+      <w:start w:val="1"/>
+      <w:numFmt w:val="bullet"/>
+      <w:lvlText w:val=""/>
+      <w:lvlJc w:val="left"/>
+      <w:pPr>
+        <w:ind w:left="2520" w:hanging="360"/>
+      </w:pPr>
+      <w:rPr>
+        <w:rFonts w:ascii="Wingdings" w:hAnsi="Wingdings" w:hint="default"/>
+      </w:rPr>
+    </w:lvl>
+    <w:lvl w:ilvl="3" w:tplc="04090001" w:tentative="1">
+      <w:start w:val="1"/>
+      <w:numFmt w:val="bullet"/>
+      <w:lvlText w:val=""/>
+      <w:lvlJc w:val="left"/>
+      <w:pPr>
+        <w:ind w:left="3240" w:hanging="360"/>
+      </w:pPr>
+      <w:rPr>
+        <w:rFonts w:ascii="Symbol" w:hAnsi="Symbol" w:hint="default"/>
+      </w:rPr>
+    </w:lvl>
+    <w:lvl w:ilvl="4" w:tplc="04090003" w:tentative="1">
+      <w:start w:val="1"/>
+      <w:numFmt w:val="bullet"/>
+      <w:lvlText w:val="o"/>
+      <w:lvlJc w:val="left"/>
+      <w:pPr>
+        <w:ind w:left="3960" w:hanging="360"/>
+      </w:pPr>
+      <w:rPr>
+        <w:rFonts w:ascii="Courier New" w:hAnsi="Courier New" w:cs="Courier New" w:hint="default"/>
+      </w:rPr>
+    </w:lvl>
+    <w:lvl w:ilvl="5" w:tplc="04090005" w:tentative="1">
+      <w:start w:val="1"/>
+      <w:numFmt w:val="bullet"/>
+      <w:lvlText w:val=""/>
+      <w:lvlJc w:val="left"/>
+      <w:pPr>
+        <w:ind w:left="4680" w:hanging="360"/>
+      </w:pPr>
+      <w:rPr>
+        <w:rFonts w:ascii="Wingdings" w:hAnsi="Wingdings" w:hint="default"/>
+      </w:rPr>
+    </w:lvl>
+    <w:lvl w:ilvl="6" w:tplc="04090001" w:tentative="1">
+      <w:start w:val="1"/>
+      <w:numFmt w:val="bullet"/>
+      <w:lvlText w:val=""/>
+      <w:lvlJc w:val="left"/>
+      <w:pPr>
+        <w:ind w:left="5400" w:hanging="360"/>
+      </w:pPr>
+      <w:rPr>
+        <w:rFonts w:ascii="Symbol" w:hAnsi="Symbol" w:hint="default"/>
+      </w:rPr>
+    </w:lvl>
+    <w:lvl w:ilvl="7" w:tplc="04090003" w:tentative="1">
+      <w:start w:val="1"/>
+      <w:numFmt w:val="bullet"/>
+      <w:lvlText w:val="o"/>
+      <w:lvlJc w:val="left"/>
+      <w:pPr>
+        <w:ind w:left="6120" w:hanging="360"/>
+      </w:pPr>
+      <w:rPr>
+        <w:rFonts w:ascii="Courier New" w:hAnsi="Courier New" w:cs="Courier New" w:hint="default"/>
+      </w:rPr>
+    </w:lvl>
+    <w:lvl w:ilvl="8" w:tplc="04090005" w:tentative="1">
+      <w:start w:val="1"/>
+      <w:numFmt w:val="bullet"/>
+      <w:lvlText w:val=""/>
+      <w:lvlJc w:val="left"/>
+      <w:pPr>
+        <w:ind w:left="6840" w:hanging="360"/>
+      </w:pPr>
+      <w:rPr>
+        <w:rFonts w:ascii="Wingdings" w:hAnsi="Wingdings" w:hint="default"/>
+      </w:rPr>
+    </w:lvl>
+  </w:abstractNum>
+  <w:abstractNum w:abstractNumId="3">
+    <w:nsid w:val="5AF65BBD"/>
+    <w:multiLevelType w:val="hybridMultilevel"/>
+    <w:tmpl w:val="EFF082E8"/>
+    <w:lvl w:ilvl="0" w:tplc="A22625BC">
+      <w:numFmt w:val="bullet"/>
+      <w:lvlText w:val="-"/>
+      <w:lvlJc w:val="left"/>
+      <w:pPr>
+        <w:ind w:left="1080" w:hanging="360"/>
+      </w:pPr>
+      <w:rPr>
+        <w:rFonts w:ascii="Calibri" w:eastAsiaTheme="minorHAnsi" w:hAnsi="Calibri" w:cstheme="minorBidi" w:hint="default"/>
+      </w:rPr>
+    </w:lvl>
+    <w:lvl w:ilvl="1" w:tplc="04090003" w:tentative="1">
+      <w:start w:val="1"/>
+      <w:numFmt w:val="bullet"/>
+      <w:lvlText w:val="o"/>
+      <w:lvlJc w:val="left"/>
+      <w:pPr>
+        <w:ind w:left="1800" w:hanging="360"/>
+      </w:pPr>
+      <w:rPr>
+        <w:rFonts w:ascii="Courier New" w:hAnsi="Courier New" w:cs="Courier New" w:hint="default"/>
+      </w:rPr>
+    </w:lvl>
+    <w:lvl w:ilvl="2" w:tplc="04090005" w:tentative="1">
+      <w:start w:val="1"/>
+      <w:numFmt w:val="bullet"/>
+      <w:lvlText w:val=""/>
+      <w:lvlJc w:val="left"/>
+      <w:pPr>
+        <w:ind w:left="2520" w:hanging="360"/>
+      </w:pPr>
+      <w:rPr>
+        <w:rFonts w:ascii="Wingdings" w:hAnsi="Wingdings" w:hint="default"/>
+      </w:rPr>
+    </w:lvl>
+    <w:lvl w:ilvl="3" w:tplc="04090001" w:tentative="1">
+      <w:start w:val="1"/>
+      <w:numFmt w:val="bullet"/>
+      <w:lvlText w:val=""/>
+      <w:lvlJc w:val="left"/>
+      <w:pPr>
+        <w:ind w:left="3240" w:hanging="360"/>
+      </w:pPr>
+      <w:rPr>
+        <w:rFonts w:ascii="Symbol" w:hAnsi="Symbol" w:hint="default"/>
+      </w:rPr>
+    </w:lvl>
+    <w:lvl w:ilvl="4" w:tplc="04090003" w:tentative="1">
+      <w:start w:val="1"/>
+      <w:numFmt w:val="bullet"/>
+      <w:lvlText w:val="o"/>
+      <w:lvlJc w:val="left"/>
+      <w:pPr>
+        <w:ind w:left="3960" w:hanging="360"/>
+      </w:pPr>
+      <w:rPr>
+        <w:rFonts w:ascii="Courier New" w:hAnsi="Courier New" w:cs="Courier New" w:hint="default"/>
+      </w:rPr>
+    </w:lvl>
+    <w:lvl w:ilvl="5" w:tplc="04090005" w:tentative="1">
+      <w:start w:val="1"/>
+      <w:numFmt w:val="bullet"/>
+      <w:lvlText w:val=""/>
+      <w:lvlJc w:val="left"/>
+      <w:pPr>
+        <w:ind w:left="4680" w:hanging="360"/>
+      </w:pPr>
+      <w:rPr>
+        <w:rFonts w:ascii="Wingdings" w:hAnsi="Wingdings" w:hint="default"/>
+      </w:rPr>
+    </w:lvl>
+    <w:lvl w:ilvl="6" w:tplc="04090001" w:tentative="1">
+      <w:start w:val="1"/>
+      <w:numFmt w:val="bullet"/>
+      <w:lvlText w:val=""/>
+      <w:lvlJc w:val="left"/>
+      <w:pPr>
+        <w:ind w:left="5400" w:hanging="360"/>
+      </w:pPr>
+      <w:rPr>
+        <w:rFonts w:ascii="Symbol" w:hAnsi="Symbol" w:hint="default"/>
+      </w:rPr>
+    </w:lvl>
+    <w:lvl w:ilvl="7" w:tplc="04090003" w:tentative="1">
+      <w:start w:val="1"/>
+      <w:numFmt w:val="bullet"/>
+      <w:lvlText w:val="o"/>
+      <w:lvlJc w:val="left"/>
+      <w:pPr>
+        <w:ind w:left="6120" w:hanging="360"/>
+      </w:pPr>
+      <w:rPr>
+        <w:rFonts w:ascii="Courier New" w:hAnsi="Courier New" w:cs="Courier New" w:hint="default"/>
+      </w:rPr>
+    </w:lvl>
+    <w:lvl w:ilvl="8" w:tplc="04090005" w:tentative="1">
+      <w:start w:val="1"/>
+      <w:numFmt w:val="bullet"/>
+      <w:lvlText w:val=""/>
+      <w:lvlJc w:val="left"/>
+      <w:pPr>
+        <w:ind w:left="6840" w:hanging="360"/>
+      </w:pPr>
+      <w:rPr>
+        <w:rFonts w:ascii="Wingdings" w:hAnsi="Wingdings" w:hint="default"/>
+      </w:rPr>
+    </w:lvl>
+  </w:abstractNum>
   <w:num w:numId="1">
     <w:abstractNumId w:val="0"/>
+  </w:num>
+  <w:num w:numId="2">
+    <w:abstractNumId w:val="2"/>
+  </w:num>
+  <w:num w:numId="3">
+    <w:abstractNumId w:val="3"/>
+  </w:num>
+  <w:num w:numId="4">
+    <w:abstractNumId w:val="1"/>
   </w:num>
 </w:numbering>
 </file>
@@ -3913,6 +5080,46 @@
       <w:color w:val="1F4D78" w:themeColor="accent1" w:themeShade="7F"/>
     </w:rPr>
   </w:style>
+  <w:style w:type="paragraph" w:styleId="ListParagraph">
+    <w:name w:val="List Paragraph"/>
+    <w:basedOn w:val="Normal"/>
+    <w:uiPriority w:val="34"/>
+    <w:qFormat/>
+    <w:rsid w:val="00F9488C"/>
+    <w:pPr>
+      <w:ind w:left="720"/>
+      <w:contextualSpacing/>
+    </w:pPr>
+  </w:style>
+  <w:style w:type="paragraph" w:styleId="Footer">
+    <w:name w:val="footer"/>
+    <w:basedOn w:val="Normal"/>
+    <w:link w:val="FooterChar"/>
+    <w:uiPriority w:val="99"/>
+    <w:unhideWhenUsed/>
+    <w:rsid w:val="00BA58D6"/>
+    <w:pPr>
+      <w:tabs>
+        <w:tab w:val="center" w:pos="4680"/>
+        <w:tab w:val="right" w:pos="9360"/>
+      </w:tabs>
+    </w:pPr>
+  </w:style>
+  <w:style w:type="character" w:customStyle="1" w:styleId="FooterChar">
+    <w:name w:val="Footer Char"/>
+    <w:basedOn w:val="DefaultParagraphFont"/>
+    <w:link w:val="Footer"/>
+    <w:uiPriority w:val="99"/>
+    <w:rsid w:val="00BA58D6"/>
+  </w:style>
+  <w:style w:type="character" w:styleId="PageNumber">
+    <w:name w:val="page number"/>
+    <w:basedOn w:val="DefaultParagraphFont"/>
+    <w:uiPriority w:val="99"/>
+    <w:semiHidden/>
+    <w:unhideWhenUsed/>
+    <w:rsid w:val="00BA58D6"/>
+  </w:style>
 </w:styles>
 </file>
 
@@ -4182,7 +5389,7 @@
 </file>
 
 <file path=customXml/itemProps1.xml><?xml version="1.0" encoding="utf-8"?>
-<ds:datastoreItem xmlns:ds="http://schemas.openxmlformats.org/officeDocument/2006/customXml" ds:itemID="{A68EFD36-AC07-BB43-AA78-23F49AC65C72}">
+<ds:datastoreItem xmlns:ds="http://schemas.openxmlformats.org/officeDocument/2006/customXml" ds:itemID="{9E3B4869-0782-A04D-9B7A-C6D7EFD08D99}">
   <ds:schemaRefs>
     <ds:schemaRef ds:uri="http://schemas.openxmlformats.org/officeDocument/2006/bibliography"/>
   </ds:schemaRefs>

</xml_diff>